<commit_message>
Created DataModel with Classes for Food Vendor and User, installed Firebase Database and Auth pods, began adding Firebase Model functions, and added Vendor login storyboard
</commit_message>
<xml_diff>
--- a/Project 4 Research Plan.docx
+++ b/Project 4 Research Plan.docx
@@ -160,7 +160,36 @@
           <w:sz w:val="22"/>
           <w:szCs w:val="22"/>
         </w:rPr>
-        <w:t>Autho</w:t>
+        <w:t>Authors and stakeholders</w:t>
+      </w:r>
+      <w:r>
+        <w:rPr>
+          <w:rFonts w:ascii="Calibri" w:hAnsi="Calibri" w:cs="Times New Roman"/>
+          <w:sz w:val="22"/>
+          <w:szCs w:val="22"/>
+        </w:rPr>
+        <w:t>: Dan Hefter</w:t>
+      </w:r>
+    </w:p>
+    <w:p>
+      <w:pPr>
+        <w:widowControl w:val="0"/>
+        <w:autoSpaceDE w:val="0"/>
+        <w:autoSpaceDN w:val="0"/>
+        <w:adjustRightInd w:val="0"/>
+        <w:rPr>
+          <w:rFonts w:ascii="Calibri" w:hAnsi="Calibri" w:cs="Times New Roman"/>
+          <w:sz w:val="22"/>
+          <w:szCs w:val="22"/>
+        </w:rPr>
+      </w:pPr>
+      <w:r>
+        <w:rPr>
+          <w:rFonts w:ascii="Calibri" w:hAnsi="Calibri" w:cs="Times New Roman"/>
+          <w:sz w:val="22"/>
+          <w:szCs w:val="22"/>
+        </w:rPr>
+        <w:t xml:space="preserve">3. </w:t>
       </w:r>
       <w:r>
         <w:rPr>
@@ -169,36 +198,36 @@
           <w:sz w:val="22"/>
           <w:szCs w:val="22"/>
         </w:rPr>
-        <w:t>rs and stakeholders</w:t>
-      </w:r>
-      <w:r>
-        <w:rPr>
-          <w:rFonts w:ascii="Calibri" w:hAnsi="Calibri" w:cs="Times New Roman"/>
-          <w:sz w:val="22"/>
-          <w:szCs w:val="22"/>
-        </w:rPr>
-        <w:t>: Dan Hefter</w:t>
-      </w:r>
-    </w:p>
-    <w:p>
-      <w:pPr>
-        <w:widowControl w:val="0"/>
-        <w:autoSpaceDE w:val="0"/>
-        <w:autoSpaceDN w:val="0"/>
-        <w:adjustRightInd w:val="0"/>
-        <w:rPr>
-          <w:rFonts w:ascii="Calibri" w:hAnsi="Calibri" w:cs="Times New Roman"/>
-          <w:sz w:val="22"/>
-          <w:szCs w:val="22"/>
-        </w:rPr>
-      </w:pPr>
-      <w:r>
-        <w:rPr>
-          <w:rFonts w:ascii="Calibri" w:hAnsi="Calibri" w:cs="Times New Roman"/>
-          <w:sz w:val="22"/>
-          <w:szCs w:val="22"/>
-        </w:rPr>
-        <w:t xml:space="preserve">3. </w:t>
+        <w:t>Date</w:t>
+      </w:r>
+      <w:r>
+        <w:rPr>
+          <w:rFonts w:ascii="Calibri" w:hAnsi="Calibri" w:cs="Times New Roman"/>
+          <w:sz w:val="22"/>
+          <w:szCs w:val="22"/>
+        </w:rPr>
+        <w:t>: 1/30/2017</w:t>
+      </w:r>
+    </w:p>
+    <w:p>
+      <w:pPr>
+        <w:widowControl w:val="0"/>
+        <w:autoSpaceDE w:val="0"/>
+        <w:autoSpaceDN w:val="0"/>
+        <w:adjustRightInd w:val="0"/>
+        <w:rPr>
+          <w:rFonts w:ascii="Calibri" w:hAnsi="Calibri" w:cs="Times New Roman"/>
+          <w:sz w:val="22"/>
+          <w:szCs w:val="22"/>
+        </w:rPr>
+      </w:pPr>
+      <w:r>
+        <w:rPr>
+          <w:rFonts w:ascii="Calibri" w:hAnsi="Calibri" w:cs="Times New Roman"/>
+          <w:sz w:val="22"/>
+          <w:szCs w:val="22"/>
+        </w:rPr>
+        <w:t xml:space="preserve">4. </w:t>
       </w:r>
       <w:r>
         <w:rPr>
@@ -207,36 +236,67 @@
           <w:sz w:val="22"/>
           <w:szCs w:val="22"/>
         </w:rPr>
-        <w:t>Date</w:t>
-      </w:r>
-      <w:r>
-        <w:rPr>
-          <w:rFonts w:ascii="Calibri" w:hAnsi="Calibri" w:cs="Times New Roman"/>
-          <w:sz w:val="22"/>
-          <w:szCs w:val="22"/>
-        </w:rPr>
-        <w:t>: 1/30/2017</w:t>
-      </w:r>
-    </w:p>
-    <w:p>
-      <w:pPr>
-        <w:widowControl w:val="0"/>
-        <w:autoSpaceDE w:val="0"/>
-        <w:autoSpaceDN w:val="0"/>
-        <w:adjustRightInd w:val="0"/>
-        <w:rPr>
-          <w:rFonts w:ascii="Calibri" w:hAnsi="Calibri" w:cs="Times New Roman"/>
-          <w:sz w:val="22"/>
-          <w:szCs w:val="22"/>
-        </w:rPr>
-      </w:pPr>
-      <w:r>
-        <w:rPr>
-          <w:rFonts w:ascii="Calibri" w:hAnsi="Calibri" w:cs="Times New Roman"/>
-          <w:sz w:val="22"/>
-          <w:szCs w:val="22"/>
-        </w:rPr>
-        <w:t xml:space="preserve">4. </w:t>
+        <w:t>Background</w:t>
+      </w:r>
+      <w:r>
+        <w:rPr>
+          <w:rFonts w:ascii="Calibri" w:hAnsi="Calibri" w:cs="Times New Roman"/>
+          <w:sz w:val="22"/>
+          <w:szCs w:val="22"/>
+        </w:rPr>
+        <w:t xml:space="preserve"> - Provide a brief description of the events that led to this study and any relevant</w:t>
+      </w:r>
+    </w:p>
+    <w:p>
+      <w:pPr>
+        <w:widowControl w:val="0"/>
+        <w:autoSpaceDE w:val="0"/>
+        <w:autoSpaceDN w:val="0"/>
+        <w:adjustRightInd w:val="0"/>
+        <w:rPr>
+          <w:rFonts w:ascii="Calibri" w:hAnsi="Calibri" w:cs="Times New Roman"/>
+          <w:sz w:val="22"/>
+          <w:szCs w:val="22"/>
+        </w:rPr>
+      </w:pPr>
+      <w:proofErr w:type="gramStart"/>
+      <w:r>
+        <w:rPr>
+          <w:rFonts w:ascii="Calibri" w:hAnsi="Calibri" w:cs="Times New Roman"/>
+          <w:sz w:val="22"/>
+          <w:szCs w:val="22"/>
+        </w:rPr>
+        <w:t>recent</w:t>
+      </w:r>
+      <w:proofErr w:type="gramEnd"/>
+      <w:r>
+        <w:rPr>
+          <w:rFonts w:ascii="Calibri" w:hAnsi="Calibri" w:cs="Times New Roman"/>
+          <w:sz w:val="22"/>
+          <w:szCs w:val="22"/>
+        </w:rPr>
+        <w:t xml:space="preserve"> history related to the idea or product development. Keep this to around a paragraph.</w:t>
+      </w:r>
+    </w:p>
+    <w:p>
+      <w:pPr>
+        <w:widowControl w:val="0"/>
+        <w:autoSpaceDE w:val="0"/>
+        <w:autoSpaceDN w:val="0"/>
+        <w:adjustRightInd w:val="0"/>
+        <w:rPr>
+          <w:rFonts w:ascii="Calibri" w:hAnsi="Calibri" w:cs="Times New Roman"/>
+          <w:sz w:val="22"/>
+          <w:szCs w:val="22"/>
+        </w:rPr>
+      </w:pPr>
+      <w:r>
+        <w:rPr>
+          <w:rFonts w:ascii="Calibri" w:hAnsi="Calibri" w:cs="Times New Roman"/>
+          <w:sz w:val="22"/>
+          <w:szCs w:val="22"/>
+        </w:rPr>
+        <w:t xml:space="preserve">5. </w:t>
       </w:r>
       <w:r>
         <w:rPr>
@@ -245,15 +305,15 @@
           <w:sz w:val="22"/>
           <w:szCs w:val="22"/>
         </w:rPr>
-        <w:t>Background</w:t>
-      </w:r>
-      <w:r>
-        <w:rPr>
-          <w:rFonts w:ascii="Calibri" w:hAnsi="Calibri" w:cs="Times New Roman"/>
-          <w:sz w:val="22"/>
-          <w:szCs w:val="22"/>
-        </w:rPr>
-        <w:t xml:space="preserve"> - Provide a brief description of the events that led to this study and any relevant</w:t>
+        <w:t>Goals</w:t>
+      </w:r>
+      <w:r>
+        <w:rPr>
+          <w:rFonts w:ascii="Calibri" w:hAnsi="Calibri" w:cs="Times New Roman"/>
+          <w:sz w:val="22"/>
+          <w:szCs w:val="22"/>
+        </w:rPr>
+        <w:t xml:space="preserve"> - State the high-level reason (or reasons) for conducting this study - try to keep this to</w:t>
       </w:r>
     </w:p>
     <w:p>
@@ -275,7 +335,7 @@
           <w:sz w:val="22"/>
           <w:szCs w:val="22"/>
         </w:rPr>
-        <w:t>recent</w:t>
+        <w:t>one</w:t>
       </w:r>
       <w:proofErr w:type="gramEnd"/>
       <w:r>
@@ -284,28 +344,59 @@
           <w:sz w:val="22"/>
           <w:szCs w:val="22"/>
         </w:rPr>
-        <w:t xml:space="preserve"> history related to the idea or product development. Keep this to around a paragraph.</w:t>
-      </w:r>
-    </w:p>
-    <w:p>
-      <w:pPr>
-        <w:widowControl w:val="0"/>
-        <w:autoSpaceDE w:val="0"/>
-        <w:autoSpaceDN w:val="0"/>
-        <w:adjustRightInd w:val="0"/>
-        <w:rPr>
-          <w:rFonts w:ascii="Calibri" w:hAnsi="Calibri" w:cs="Times New Roman"/>
-          <w:sz w:val="22"/>
-          <w:szCs w:val="22"/>
-        </w:rPr>
-      </w:pPr>
-      <w:r>
-        <w:rPr>
-          <w:rFonts w:ascii="Calibri" w:hAnsi="Calibri" w:cs="Times New Roman"/>
-          <w:sz w:val="22"/>
-          <w:szCs w:val="22"/>
-        </w:rPr>
-        <w:t xml:space="preserve">5. </w:t>
+        <w:t xml:space="preserve"> sentence. If you can’t keep it to one sentence, try to create a short list of goals (no more</w:t>
+      </w:r>
+    </w:p>
+    <w:p>
+      <w:pPr>
+        <w:widowControl w:val="0"/>
+        <w:autoSpaceDE w:val="0"/>
+        <w:autoSpaceDN w:val="0"/>
+        <w:adjustRightInd w:val="0"/>
+        <w:rPr>
+          <w:rFonts w:ascii="Calibri" w:hAnsi="Calibri" w:cs="Times New Roman"/>
+          <w:sz w:val="22"/>
+          <w:szCs w:val="22"/>
+        </w:rPr>
+      </w:pPr>
+      <w:proofErr w:type="gramStart"/>
+      <w:r>
+        <w:rPr>
+          <w:rFonts w:ascii="Calibri" w:hAnsi="Calibri" w:cs="Times New Roman"/>
+          <w:sz w:val="22"/>
+          <w:szCs w:val="22"/>
+        </w:rPr>
+        <w:t>than</w:t>
+      </w:r>
+      <w:proofErr w:type="gramEnd"/>
+      <w:r>
+        <w:rPr>
+          <w:rFonts w:ascii="Calibri" w:hAnsi="Calibri" w:cs="Times New Roman"/>
+          <w:sz w:val="22"/>
+          <w:szCs w:val="22"/>
+        </w:rPr>
+        <w:t xml:space="preserve"> 4!)</w:t>
+      </w:r>
+    </w:p>
+    <w:p>
+      <w:pPr>
+        <w:widowControl w:val="0"/>
+        <w:autoSpaceDE w:val="0"/>
+        <w:autoSpaceDN w:val="0"/>
+        <w:adjustRightInd w:val="0"/>
+        <w:rPr>
+          <w:rFonts w:ascii="Calibri" w:hAnsi="Calibri" w:cs="Times New Roman"/>
+          <w:sz w:val="22"/>
+          <w:szCs w:val="22"/>
+        </w:rPr>
+      </w:pPr>
+      <w:r>
+        <w:rPr>
+          <w:rFonts w:ascii="Calibri" w:hAnsi="Calibri" w:cs="Times New Roman"/>
+          <w:sz w:val="22"/>
+          <w:szCs w:val="22"/>
+        </w:rPr>
+        <w:t xml:space="preserve">6. </w:t>
       </w:r>
       <w:r>
         <w:rPr>
@@ -314,15 +405,246 @@
           <w:sz w:val="22"/>
           <w:szCs w:val="22"/>
         </w:rPr>
-        <w:t>Goals</w:t>
-      </w:r>
-      <w:r>
-        <w:rPr>
-          <w:rFonts w:ascii="Calibri" w:hAnsi="Calibri" w:cs="Times New Roman"/>
-          <w:sz w:val="22"/>
-          <w:szCs w:val="22"/>
-        </w:rPr>
-        <w:t xml:space="preserve"> - State the high-level reason (or reasons) for conducting this study - try to keep this to</w:t>
+        <w:t>Research</w:t>
+      </w:r>
+      <w:r>
+        <w:rPr>
+          <w:rFonts w:ascii="Calibri" w:hAnsi="Calibri" w:cs="Times New Roman"/>
+          <w:sz w:val="22"/>
+          <w:szCs w:val="22"/>
+        </w:rPr>
+        <w:t xml:space="preserve"> </w:t>
+      </w:r>
+      <w:r>
+        <w:rPr>
+          <w:rFonts w:ascii="Calibri" w:hAnsi="Calibri" w:cs="Times New Roman"/>
+          <w:b/>
+          <w:sz w:val="22"/>
+          <w:szCs w:val="22"/>
+        </w:rPr>
+        <w:t>questions</w:t>
+      </w:r>
+      <w:r>
+        <w:rPr>
+          <w:rFonts w:ascii="Calibri" w:hAnsi="Calibri" w:cs="Times New Roman"/>
+          <w:sz w:val="22"/>
+          <w:szCs w:val="22"/>
+        </w:rPr>
+        <w:t>:</w:t>
+      </w:r>
+    </w:p>
+    <w:p>
+      <w:pPr>
+        <w:widowControl w:val="0"/>
+        <w:autoSpaceDE w:val="0"/>
+        <w:autoSpaceDN w:val="0"/>
+        <w:adjustRightInd w:val="0"/>
+        <w:rPr>
+          <w:rFonts w:ascii="Calibri" w:hAnsi="Calibri" w:cs="Times New Roman"/>
+          <w:b/>
+          <w:i/>
+          <w:sz w:val="22"/>
+          <w:szCs w:val="22"/>
+        </w:rPr>
+      </w:pPr>
+      <w:r>
+        <w:rPr>
+          <w:rFonts w:ascii="Calibri" w:hAnsi="Calibri" w:cs="Times New Roman"/>
+          <w:sz w:val="22"/>
+          <w:szCs w:val="22"/>
+        </w:rPr>
+        <w:tab/>
+      </w:r>
+      <w:r>
+        <w:rPr>
+          <w:rFonts w:ascii="Calibri" w:hAnsi="Calibri" w:cs="Times New Roman"/>
+          <w:b/>
+          <w:i/>
+          <w:sz w:val="22"/>
+          <w:szCs w:val="22"/>
+        </w:rPr>
+        <w:t>For Food Provider:</w:t>
+      </w:r>
+    </w:p>
+    <w:p>
+      <w:pPr>
+        <w:widowControl w:val="0"/>
+        <w:autoSpaceDE w:val="0"/>
+        <w:autoSpaceDN w:val="0"/>
+        <w:adjustRightInd w:val="0"/>
+        <w:rPr>
+          <w:rFonts w:ascii="Calibri" w:hAnsi="Calibri" w:cs="Times New Roman"/>
+          <w:sz w:val="22"/>
+          <w:szCs w:val="22"/>
+          <w:lang w:bidi="he-IL"/>
+        </w:rPr>
+      </w:pPr>
+      <w:r>
+        <w:rPr>
+          <w:rFonts w:ascii="Calibri" w:hAnsi="Calibri" w:cs="Times New Roman" w:hint="cs"/>
+          <w:sz w:val="22"/>
+          <w:szCs w:val="22"/>
+          <w:lang w:bidi="he-IL"/>
+        </w:rPr>
+        <w:t xml:space="preserve">1. How often do you have </w:t>
+      </w:r>
+      <w:r>
+        <w:rPr>
+          <w:rFonts w:ascii="Calibri" w:hAnsi="Calibri" w:cs="Times New Roman"/>
+          <w:sz w:val="22"/>
+          <w:szCs w:val="22"/>
+          <w:lang w:bidi="he-IL"/>
+        </w:rPr>
+        <w:t xml:space="preserve">5 lbs. or more of edible </w:t>
+      </w:r>
+      <w:r>
+        <w:rPr>
+          <w:rFonts w:ascii="Calibri" w:hAnsi="Calibri" w:cs="Times New Roman" w:hint="cs"/>
+          <w:sz w:val="22"/>
+          <w:szCs w:val="22"/>
+          <w:lang w:bidi="he-IL"/>
+        </w:rPr>
+        <w:t>food left over</w:t>
+      </w:r>
+      <w:r>
+        <w:rPr>
+          <w:rFonts w:ascii="Calibri" w:hAnsi="Calibri" w:cs="Times New Roman"/>
+          <w:sz w:val="22"/>
+          <w:szCs w:val="22"/>
+          <w:lang w:bidi="he-IL"/>
+        </w:rPr>
+        <w:t>?</w:t>
+      </w:r>
+    </w:p>
+    <w:p>
+      <w:pPr>
+        <w:widowControl w:val="0"/>
+        <w:autoSpaceDE w:val="0"/>
+        <w:autoSpaceDN w:val="0"/>
+        <w:adjustRightInd w:val="0"/>
+        <w:rPr>
+          <w:rFonts w:ascii="Calibri" w:hAnsi="Calibri" w:cs="Times New Roman"/>
+          <w:sz w:val="22"/>
+          <w:szCs w:val="22"/>
+          <w:lang w:bidi="he-IL"/>
+        </w:rPr>
+      </w:pPr>
+      <w:r>
+        <w:rPr>
+          <w:rFonts w:ascii="Calibri" w:hAnsi="Calibri" w:cs="Times New Roman"/>
+          <w:sz w:val="22"/>
+          <w:szCs w:val="22"/>
+          <w:lang w:bidi="he-IL"/>
+        </w:rPr>
+        <w:t>2. What do you typically do with this food?</w:t>
+      </w:r>
+    </w:p>
+    <w:p>
+      <w:pPr>
+        <w:widowControl w:val="0"/>
+        <w:autoSpaceDE w:val="0"/>
+        <w:autoSpaceDN w:val="0"/>
+        <w:adjustRightInd w:val="0"/>
+        <w:rPr>
+          <w:rFonts w:ascii="Calibri" w:hAnsi="Calibri" w:cs="Times New Roman"/>
+          <w:sz w:val="22"/>
+          <w:szCs w:val="22"/>
+          <w:lang w:bidi="he-IL"/>
+        </w:rPr>
+      </w:pPr>
+      <w:r>
+        <w:rPr>
+          <w:rFonts w:ascii="Calibri" w:hAnsi="Calibri" w:cs="Times New Roman"/>
+          <w:sz w:val="22"/>
+          <w:szCs w:val="22"/>
+          <w:lang w:bidi="he-IL"/>
+        </w:rPr>
+        <w:t>3. If you had the ability to easily give this extra food away would you?</w:t>
+      </w:r>
+      <w:r>
+        <w:rPr>
+          <w:rFonts w:ascii="Calibri" w:hAnsi="Calibri" w:cs="Times New Roman"/>
+          <w:sz w:val="22"/>
+          <w:szCs w:val="22"/>
+          <w:lang w:bidi="he-IL"/>
+        </w:rPr>
+        <w:br/>
+        <w:t>4. What delivery method would you prefer to use? (Consumer pickup, Vendor drop off, Vendor package)</w:t>
+      </w:r>
+    </w:p>
+    <w:p>
+      <w:pPr>
+        <w:widowControl w:val="0"/>
+        <w:autoSpaceDE w:val="0"/>
+        <w:autoSpaceDN w:val="0"/>
+        <w:adjustRightInd w:val="0"/>
+        <w:rPr>
+          <w:rFonts w:ascii="Calibri" w:hAnsi="Calibri" w:cs="Times New Roman"/>
+          <w:sz w:val="22"/>
+          <w:szCs w:val="22"/>
+          <w:lang w:bidi="he-IL"/>
+        </w:rPr>
+      </w:pPr>
+      <w:r>
+        <w:rPr>
+          <w:rFonts w:ascii="Calibri" w:hAnsi="Calibri" w:cs="Times New Roman"/>
+          <w:sz w:val="22"/>
+          <w:szCs w:val="22"/>
+          <w:lang w:bidi="he-IL"/>
+        </w:rPr>
+        <w:t>5. What concerns do you have?</w:t>
+      </w:r>
+    </w:p>
+    <w:p>
+      <w:pPr>
+        <w:widowControl w:val="0"/>
+        <w:autoSpaceDE w:val="0"/>
+        <w:autoSpaceDN w:val="0"/>
+        <w:adjustRightInd w:val="0"/>
+        <w:rPr>
+          <w:rFonts w:ascii="Calibri" w:hAnsi="Calibri" w:cs="Times New Roman"/>
+          <w:sz w:val="22"/>
+          <w:szCs w:val="22"/>
+          <w:lang w:bidi="he-IL"/>
+        </w:rPr>
+      </w:pPr>
+    </w:p>
+    <w:p>
+      <w:pPr>
+        <w:widowControl w:val="0"/>
+        <w:autoSpaceDE w:val="0"/>
+        <w:autoSpaceDN w:val="0"/>
+        <w:adjustRightInd w:val="0"/>
+        <w:rPr>
+          <w:rFonts w:ascii="Calibri" w:hAnsi="Calibri" w:cs="Times New Roman"/>
+          <w:sz w:val="22"/>
+          <w:szCs w:val="22"/>
+        </w:rPr>
+      </w:pPr>
+      <w:r>
+        <w:rPr>
+          <w:rFonts w:ascii="Calibri" w:hAnsi="Calibri" w:cs="Times New Roman"/>
+          <w:sz w:val="22"/>
+          <w:szCs w:val="22"/>
+        </w:rPr>
+        <w:t xml:space="preserve">7. </w:t>
+      </w:r>
+      <w:r>
+        <w:rPr>
+          <w:rFonts w:ascii="Calibri" w:hAnsi="Calibri" w:cs="Times New Roman"/>
+          <w:b/>
+          <w:sz w:val="22"/>
+          <w:szCs w:val="22"/>
+        </w:rPr>
+        <w:t>Methodology</w:t>
+      </w:r>
+      <w:r>
+        <w:rPr>
+          <w:rFonts w:ascii="Calibri" w:hAnsi="Calibri" w:cs="Times New Roman"/>
+          <w:sz w:val="22"/>
+          <w:szCs w:val="22"/>
+        </w:rPr>
+        <w:t xml:space="preserve"> - This section is meant to briefly inform readers of what will happen, for how</w:t>
       </w:r>
     </w:p>
     <w:p>
@@ -344,7 +666,7 @@
           <w:sz w:val="22"/>
           <w:szCs w:val="22"/>
         </w:rPr>
-        <w:t>one</w:t>
+        <w:t>long</w:t>
       </w:r>
       <w:proofErr w:type="gramEnd"/>
       <w:r>
@@ -353,21 +675,84 @@
           <w:sz w:val="22"/>
           <w:szCs w:val="22"/>
         </w:rPr>
-        <w:t xml:space="preserve"> sentence. If you can’t keep it to one sentence, try to create a short list of goals (no more</w:t>
-      </w:r>
-    </w:p>
-    <w:p>
-      <w:pPr>
-        <w:widowControl w:val="0"/>
-        <w:autoSpaceDE w:val="0"/>
-        <w:autoSpaceDN w:val="0"/>
-        <w:adjustRightInd w:val="0"/>
-        <w:rPr>
-          <w:rFonts w:ascii="Calibri" w:hAnsi="Calibri" w:cs="Times New Roman"/>
-          <w:sz w:val="22"/>
-          <w:szCs w:val="22"/>
-        </w:rPr>
-      </w:pPr>
+        <w:t xml:space="preserve"> and where.</w:t>
+      </w:r>
+    </w:p>
+    <w:p>
+      <w:pPr>
+        <w:widowControl w:val="0"/>
+        <w:autoSpaceDE w:val="0"/>
+        <w:autoSpaceDN w:val="0"/>
+        <w:adjustRightInd w:val="0"/>
+        <w:rPr>
+          <w:rFonts w:ascii="Calibri" w:hAnsi="Calibri" w:cs="Times New Roman"/>
+          <w:sz w:val="22"/>
+          <w:szCs w:val="22"/>
+        </w:rPr>
+      </w:pPr>
+      <w:r>
+        <w:rPr>
+          <w:rFonts w:ascii="Calibri" w:hAnsi="Calibri" w:cs="Times New Roman"/>
+          <w:sz w:val="22"/>
+          <w:szCs w:val="22"/>
+        </w:rPr>
+        <w:t xml:space="preserve">8. </w:t>
+      </w:r>
+      <w:r>
+        <w:rPr>
+          <w:rFonts w:ascii="Calibri" w:hAnsi="Calibri" w:cs="Times New Roman"/>
+          <w:b/>
+          <w:sz w:val="22"/>
+          <w:szCs w:val="22"/>
+        </w:rPr>
+        <w:t>Participants</w:t>
+      </w:r>
+      <w:r>
+        <w:rPr>
+          <w:rFonts w:ascii="Calibri" w:hAnsi="Calibri" w:cs="Times New Roman"/>
+          <w:sz w:val="22"/>
+          <w:szCs w:val="22"/>
+        </w:rPr>
+        <w:t>: Locals who are hungry or needy or centers that offer food to the hungry/needy</w:t>
+      </w:r>
+    </w:p>
+    <w:p>
+      <w:pPr>
+        <w:widowControl w:val="0"/>
+        <w:autoSpaceDE w:val="0"/>
+        <w:autoSpaceDN w:val="0"/>
+        <w:adjustRightInd w:val="0"/>
+        <w:rPr>
+          <w:rFonts w:ascii="Calibri" w:hAnsi="Calibri" w:cs="Times New Roman"/>
+          <w:sz w:val="22"/>
+          <w:szCs w:val="22"/>
+        </w:rPr>
+      </w:pPr>
+      <w:r>
+        <w:rPr>
+          <w:rFonts w:ascii="Calibri" w:hAnsi="Calibri" w:cs="Times New Roman"/>
+          <w:sz w:val="22"/>
+          <w:szCs w:val="22"/>
+        </w:rPr>
+        <w:t xml:space="preserve">9. </w:t>
+      </w:r>
+      <w:r>
+        <w:rPr>
+          <w:rFonts w:ascii="Calibri" w:hAnsi="Calibri" w:cs="Times New Roman"/>
+          <w:b/>
+          <w:sz w:val="22"/>
+          <w:szCs w:val="22"/>
+        </w:rPr>
+        <w:t>Schedule</w:t>
+      </w:r>
+      <w:r>
+        <w:rPr>
+          <w:rFonts w:ascii="Calibri" w:hAnsi="Calibri" w:cs="Times New Roman"/>
+          <w:sz w:val="22"/>
+          <w:szCs w:val="22"/>
+        </w:rPr>
+        <w:t xml:space="preserve">: Build Schedule – 1/30 – 2/13, Food Provider and Food Consumer onboarding – 1/14 – 3/1, </w:t>
+      </w:r>
       <w:proofErr w:type="gramStart"/>
       <w:r>
         <w:rPr>
@@ -375,7 +760,7 @@
           <w:sz w:val="22"/>
           <w:szCs w:val="22"/>
         </w:rPr>
-        <w:t>than</w:t>
+        <w:t>Live</w:t>
       </w:r>
       <w:proofErr w:type="gramEnd"/>
       <w:r>
@@ -384,28 +769,26 @@
           <w:sz w:val="22"/>
           <w:szCs w:val="22"/>
         </w:rPr>
-        <w:t xml:space="preserve"> 4!)</w:t>
-      </w:r>
-    </w:p>
-    <w:p>
-      <w:pPr>
-        <w:widowControl w:val="0"/>
-        <w:autoSpaceDE w:val="0"/>
-        <w:autoSpaceDN w:val="0"/>
-        <w:adjustRightInd w:val="0"/>
-        <w:rPr>
-          <w:rFonts w:ascii="Calibri" w:hAnsi="Calibri" w:cs="Times New Roman"/>
-          <w:sz w:val="22"/>
-          <w:szCs w:val="22"/>
-        </w:rPr>
-      </w:pPr>
-      <w:r>
-        <w:rPr>
-          <w:rFonts w:ascii="Calibri" w:hAnsi="Calibri" w:cs="Times New Roman"/>
-          <w:sz w:val="22"/>
-          <w:szCs w:val="22"/>
-        </w:rPr>
-        <w:t xml:space="preserve">6. </w:t>
+        <w:t xml:space="preserve"> Deployment – 3/1</w:t>
+      </w:r>
+    </w:p>
+    <w:p>
+      <w:pPr>
+        <w:widowControl w:val="0"/>
+        <w:autoSpaceDE w:val="0"/>
+        <w:autoSpaceDN w:val="0"/>
+        <w:adjustRightInd w:val="0"/>
+        <w:rPr>
+          <w:rFonts w:ascii="Calibri" w:hAnsi="Calibri"/>
+        </w:rPr>
+      </w:pPr>
+      <w:r>
+        <w:rPr>
+          <w:rFonts w:ascii="Calibri" w:hAnsi="Calibri" w:cs="Times New Roman"/>
+          <w:sz w:val="22"/>
+          <w:szCs w:val="22"/>
+        </w:rPr>
+        <w:t xml:space="preserve">10. </w:t>
       </w:r>
       <w:r>
         <w:rPr>
@@ -414,426 +797,245 @@
           <w:sz w:val="22"/>
           <w:szCs w:val="22"/>
         </w:rPr>
-        <w:t>Research</w:t>
-      </w:r>
-      <w:r>
-        <w:rPr>
-          <w:rFonts w:ascii="Calibri" w:hAnsi="Calibri" w:cs="Times New Roman"/>
-          <w:sz w:val="22"/>
-          <w:szCs w:val="22"/>
-        </w:rPr>
-        <w:t xml:space="preserve"> </w:t>
-      </w:r>
-      <w:r>
-        <w:rPr>
-          <w:rFonts w:ascii="Calibri" w:hAnsi="Calibri" w:cs="Times New Roman"/>
-          <w:b/>
-          <w:sz w:val="22"/>
-          <w:szCs w:val="22"/>
-        </w:rPr>
-        <w:t>questi</w:t>
-      </w:r>
+        <w:t>Script</w:t>
+      </w:r>
+      <w:r>
+        <w:rPr>
+          <w:rFonts w:ascii="Calibri" w:hAnsi="Calibri" w:cs="Times New Roman"/>
+          <w:sz w:val="22"/>
+          <w:szCs w:val="22"/>
+        </w:rPr>
+        <w:t xml:space="preserve">: I want to learn more about the needs of my food consumers. Where do they live? What are their biggest food needs? What is the easiest/most helpful way for them to pickup or receive food? </w:t>
+      </w:r>
+    </w:p>
+    <w:p>
+      <w:pPr>
+        <w:rPr>
+          <w:rFonts w:ascii="Calibri" w:hAnsi="Calibri"/>
+        </w:rPr>
+      </w:pPr>
+    </w:p>
+    <w:p>
+      <w:pPr>
+        <w:rPr>
+          <w:rFonts w:ascii="Calibri" w:hAnsi="Calibri"/>
+        </w:rPr>
+      </w:pPr>
+    </w:p>
+    <w:p>
+      <w:pPr>
+        <w:rPr>
+          <w:rFonts w:ascii="Calibri" w:hAnsi="Calibri"/>
+        </w:rPr>
+      </w:pPr>
+    </w:p>
+    <w:p>
+      <w:pPr>
+        <w:rPr>
+          <w:rFonts w:ascii="Calibri" w:hAnsi="Calibri"/>
+        </w:rPr>
+      </w:pPr>
+    </w:p>
+    <w:p>
+      <w:pPr>
+        <w:rPr>
+          <w:rFonts w:ascii="Calibri" w:hAnsi="Calibri"/>
+        </w:rPr>
+      </w:pPr>
+    </w:p>
+    <w:p>
+      <w:pPr>
+        <w:rPr>
+          <w:rFonts w:ascii="Calibri" w:hAnsi="Calibri"/>
+        </w:rPr>
+      </w:pPr>
+    </w:p>
+    <w:p>
+      <w:pPr>
+        <w:rPr>
+          <w:rFonts w:ascii="Calibri" w:hAnsi="Calibri"/>
+        </w:rPr>
+      </w:pPr>
+    </w:p>
+    <w:p>
+      <w:pPr>
+        <w:rPr>
+          <w:rFonts w:ascii="Calibri" w:hAnsi="Calibri"/>
+        </w:rPr>
+      </w:pPr>
+    </w:p>
+    <w:p>
+      <w:pPr>
+        <w:rPr>
+          <w:rFonts w:ascii="Calibri" w:hAnsi="Calibri"/>
+        </w:rPr>
+      </w:pPr>
+    </w:p>
+    <w:p>
+      <w:pPr>
+        <w:rPr>
+          <w:rFonts w:ascii="Calibri" w:hAnsi="Calibri"/>
+        </w:rPr>
+      </w:pPr>
+    </w:p>
+    <w:p>
+      <w:pPr>
+        <w:rPr>
+          <w:rFonts w:ascii="Calibri" w:hAnsi="Calibri"/>
+        </w:rPr>
+      </w:pPr>
+    </w:p>
+    <w:p>
+      <w:pPr>
+        <w:rPr>
+          <w:rFonts w:ascii="Calibri" w:hAnsi="Calibri"/>
+        </w:rPr>
+      </w:pPr>
+    </w:p>
+    <w:p>
+      <w:pPr>
+        <w:rPr>
+          <w:rFonts w:ascii="Calibri" w:hAnsi="Calibri"/>
+        </w:rPr>
+      </w:pPr>
+    </w:p>
+    <w:p>
+      <w:pPr>
+        <w:rPr>
+          <w:rFonts w:ascii="Calibri" w:hAnsi="Calibri"/>
+        </w:rPr>
+      </w:pPr>
+    </w:p>
+    <w:p>
+      <w:pPr>
+        <w:rPr>
+          <w:rFonts w:ascii="Calibri" w:hAnsi="Calibri"/>
+        </w:rPr>
+      </w:pPr>
+    </w:p>
+    <w:p>
+      <w:pPr>
+        <w:rPr>
+          <w:rFonts w:ascii="Calibri" w:hAnsi="Calibri"/>
+        </w:rPr>
+      </w:pPr>
+    </w:p>
+    <w:p>
+      <w:pPr>
+        <w:rPr>
+          <w:rFonts w:ascii="Calibri" w:hAnsi="Calibri"/>
+        </w:rPr>
+      </w:pPr>
+      <w:r>
+        <w:rPr>
+          <w:rFonts w:ascii="Calibri" w:hAnsi="Calibri"/>
+        </w:rPr>
+        <w:lastRenderedPageBreak/>
+        <w:t>Food Consumer 1: Ashley</w:t>
+      </w:r>
+    </w:p>
+    <w:p>
+      <w:pPr>
+        <w:rPr>
+          <w:rFonts w:ascii="Calibri" w:hAnsi="Calibri"/>
+        </w:rPr>
+      </w:pPr>
       <w:bookmarkStart w:id="0" w:name="_GoBack"/>
       <w:bookmarkEnd w:id="0"/>
-      <w:r>
-        <w:rPr>
-          <w:rFonts w:ascii="Calibri" w:hAnsi="Calibri" w:cs="Times New Roman"/>
-          <w:b/>
-          <w:sz w:val="22"/>
-          <w:szCs w:val="22"/>
-        </w:rPr>
-        <w:t>ons</w:t>
-      </w:r>
-      <w:r>
-        <w:rPr>
-          <w:rFonts w:ascii="Calibri" w:hAnsi="Calibri" w:cs="Times New Roman"/>
-          <w:sz w:val="22"/>
-          <w:szCs w:val="22"/>
-        </w:rPr>
-        <w:t>:</w:t>
-      </w:r>
-    </w:p>
-    <w:p>
-      <w:pPr>
-        <w:widowControl w:val="0"/>
-        <w:autoSpaceDE w:val="0"/>
-        <w:autoSpaceDN w:val="0"/>
-        <w:adjustRightInd w:val="0"/>
-        <w:rPr>
-          <w:rFonts w:ascii="Calibri" w:hAnsi="Calibri" w:cs="Times New Roman"/>
-          <w:b/>
-          <w:i/>
-          <w:sz w:val="22"/>
-          <w:szCs w:val="22"/>
-        </w:rPr>
-      </w:pPr>
-      <w:r>
-        <w:rPr>
-          <w:rFonts w:ascii="Calibri" w:hAnsi="Calibri" w:cs="Times New Roman"/>
-          <w:sz w:val="22"/>
-          <w:szCs w:val="22"/>
+    </w:p>
+    <w:p>
+      <w:pPr>
+        <w:rPr>
+          <w:rFonts w:ascii="Calibri" w:hAnsi="Calibri"/>
+        </w:rPr>
+      </w:pPr>
+      <w:r>
+        <w:rPr>
+          <w:rFonts w:ascii="Calibri" w:hAnsi="Calibri"/>
+        </w:rPr>
+        <w:t>Ashley is 38 years old and mother to 3 children. She has works 2 jobs and struggles month to month to make ends meet. Sometimes she has trouble providing food for her kids and resorts to going to a local church for food donations. Ashley has an old iPhone and access to a car and would be interested in picking up food on a weekly basis for herself and her kids.</w:t>
+      </w:r>
+    </w:p>
+    <w:p>
+      <w:pPr>
+        <w:rPr>
+          <w:rFonts w:ascii="Calibri" w:hAnsi="Calibri"/>
+        </w:rPr>
+      </w:pPr>
+    </w:p>
+    <w:p>
+      <w:pPr>
+        <w:rPr>
+          <w:rFonts w:ascii="Calibri" w:hAnsi="Calibri"/>
+        </w:rPr>
+      </w:pPr>
+    </w:p>
+    <w:p>
+      <w:pPr>
+        <w:rPr>
+          <w:rFonts w:ascii="Calibri" w:hAnsi="Calibri"/>
+        </w:rPr>
+      </w:pPr>
+      <w:r>
+        <w:rPr>
+          <w:rFonts w:ascii="Calibri" w:hAnsi="Calibri"/>
+        </w:rPr>
+        <w:t>Food Vendor 1: Doug’s Catering</w:t>
+      </w:r>
+    </w:p>
+    <w:p>
+      <w:pPr>
+        <w:rPr>
+          <w:rFonts w:ascii="Calibri" w:hAnsi="Calibri"/>
+        </w:rPr>
+      </w:pPr>
+    </w:p>
+    <w:p>
+      <w:pPr>
+        <w:rPr>
+          <w:rFonts w:ascii="Calibri" w:hAnsi="Calibri"/>
+        </w:rPr>
+      </w:pPr>
+      <w:r>
+        <w:rPr>
+          <w:rFonts w:ascii="Calibri" w:hAnsi="Calibri"/>
+        </w:rPr>
+        <w:t xml:space="preserve">Doug runs a catering business and caters to large events on a weekly basis. Doug often finds himself with plenty of leftover food after an event that usually gets thrown out. Doug would like to donate this food but doesn’t know where to send </w:t>
+      </w:r>
+      <w:proofErr w:type="gramStart"/>
+      <w:r>
+        <w:rPr>
+          <w:rFonts w:ascii="Calibri" w:hAnsi="Calibri"/>
+        </w:rPr>
+        <w:t>it to.</w:t>
+      </w:r>
+      <w:proofErr w:type="gramEnd"/>
+      <w:r>
+        <w:rPr>
+          <w:rFonts w:ascii="Calibri" w:hAnsi="Calibri"/>
+        </w:rPr>
+        <w:t xml:space="preserve"> He also doesn’t want to spend extra time or effort delivering it somewhere.</w:t>
+      </w:r>
+    </w:p>
+    <w:p>
+      <w:pPr>
+        <w:rPr>
+          <w:rFonts w:ascii="Calibri" w:hAnsi="Calibri"/>
+        </w:rPr>
+      </w:pPr>
+    </w:p>
+    <w:p>
+      <w:pPr>
+        <w:rPr>
+          <w:rFonts w:ascii="Calibri" w:hAnsi="Calibri"/>
+        </w:rPr>
+      </w:pPr>
+      <w:r>
+        <w:rPr>
+          <w:rFonts w:ascii="Calibri" w:hAnsi="Calibri"/>
         </w:rPr>
         <w:tab/>
       </w:r>
-      <w:r>
-        <w:rPr>
-          <w:rFonts w:ascii="Calibri" w:hAnsi="Calibri" w:cs="Times New Roman"/>
-          <w:b/>
-          <w:i/>
-          <w:sz w:val="22"/>
-          <w:szCs w:val="22"/>
-        </w:rPr>
-        <w:t>For Food Provider:</w:t>
-      </w:r>
-    </w:p>
-    <w:p>
-      <w:pPr>
-        <w:widowControl w:val="0"/>
-        <w:autoSpaceDE w:val="0"/>
-        <w:autoSpaceDN w:val="0"/>
-        <w:adjustRightInd w:val="0"/>
-        <w:rPr>
-          <w:rFonts w:ascii="Calibri" w:hAnsi="Calibri" w:cs="Times New Roman"/>
-          <w:sz w:val="22"/>
-          <w:szCs w:val="22"/>
-          <w:lang w:bidi="he-IL"/>
-        </w:rPr>
-      </w:pPr>
-      <w:r>
-        <w:rPr>
-          <w:rFonts w:ascii="Calibri" w:hAnsi="Calibri" w:cs="Times New Roman" w:hint="cs"/>
-          <w:sz w:val="22"/>
-          <w:szCs w:val="22"/>
-          <w:lang w:bidi="he-IL"/>
-        </w:rPr>
-        <w:t xml:space="preserve">1. How often do you have </w:t>
-      </w:r>
-      <w:r>
-        <w:rPr>
-          <w:rFonts w:ascii="Calibri" w:hAnsi="Calibri" w:cs="Times New Roman"/>
-          <w:sz w:val="22"/>
-          <w:szCs w:val="22"/>
-          <w:lang w:bidi="he-IL"/>
-        </w:rPr>
-        <w:t xml:space="preserve">5 lbs. or more of edible </w:t>
-      </w:r>
-      <w:r>
-        <w:rPr>
-          <w:rFonts w:ascii="Calibri" w:hAnsi="Calibri" w:cs="Times New Roman" w:hint="cs"/>
-          <w:sz w:val="22"/>
-          <w:szCs w:val="22"/>
-          <w:lang w:bidi="he-IL"/>
-        </w:rPr>
-        <w:t>food left over</w:t>
-      </w:r>
-      <w:r>
-        <w:rPr>
-          <w:rFonts w:ascii="Calibri" w:hAnsi="Calibri" w:cs="Times New Roman"/>
-          <w:sz w:val="22"/>
-          <w:szCs w:val="22"/>
-          <w:lang w:bidi="he-IL"/>
-        </w:rPr>
-        <w:t>?</w:t>
-      </w:r>
-    </w:p>
-    <w:p>
-      <w:pPr>
-        <w:widowControl w:val="0"/>
-        <w:autoSpaceDE w:val="0"/>
-        <w:autoSpaceDN w:val="0"/>
-        <w:adjustRightInd w:val="0"/>
-        <w:rPr>
-          <w:rFonts w:ascii="Calibri" w:hAnsi="Calibri" w:cs="Times New Roman"/>
-          <w:sz w:val="22"/>
-          <w:szCs w:val="22"/>
-          <w:lang w:bidi="he-IL"/>
-        </w:rPr>
-      </w:pPr>
-      <w:r>
-        <w:rPr>
-          <w:rFonts w:ascii="Calibri" w:hAnsi="Calibri" w:cs="Times New Roman"/>
-          <w:sz w:val="22"/>
-          <w:szCs w:val="22"/>
-          <w:lang w:bidi="he-IL"/>
-        </w:rPr>
-        <w:t>2. What do you typically do with this food?</w:t>
-      </w:r>
-    </w:p>
-    <w:p>
-      <w:pPr>
-        <w:widowControl w:val="0"/>
-        <w:autoSpaceDE w:val="0"/>
-        <w:autoSpaceDN w:val="0"/>
-        <w:adjustRightInd w:val="0"/>
-        <w:rPr>
-          <w:rFonts w:ascii="Calibri" w:hAnsi="Calibri" w:cs="Times New Roman"/>
-          <w:sz w:val="22"/>
-          <w:szCs w:val="22"/>
-          <w:lang w:bidi="he-IL"/>
-        </w:rPr>
-      </w:pPr>
-      <w:r>
-        <w:rPr>
-          <w:rFonts w:ascii="Calibri" w:hAnsi="Calibri" w:cs="Times New Roman"/>
-          <w:sz w:val="22"/>
-          <w:szCs w:val="22"/>
-          <w:lang w:bidi="he-IL"/>
-        </w:rPr>
-        <w:t>3. If you had the ability to easily give this extra food away would you?</w:t>
-      </w:r>
-      <w:r>
-        <w:rPr>
-          <w:rFonts w:ascii="Calibri" w:hAnsi="Calibri" w:cs="Times New Roman"/>
-          <w:sz w:val="22"/>
-          <w:szCs w:val="22"/>
-          <w:lang w:bidi="he-IL"/>
-        </w:rPr>
-        <w:br/>
-        <w:t>4. What delivery method would you prefer to use? (Consumer pickup, Vendor drop off, Vendor package)</w:t>
-      </w:r>
-    </w:p>
-    <w:p>
-      <w:pPr>
-        <w:widowControl w:val="0"/>
-        <w:autoSpaceDE w:val="0"/>
-        <w:autoSpaceDN w:val="0"/>
-        <w:adjustRightInd w:val="0"/>
-        <w:rPr>
-          <w:rFonts w:ascii="Calibri" w:hAnsi="Calibri" w:cs="Times New Roman"/>
-          <w:sz w:val="22"/>
-          <w:szCs w:val="22"/>
-          <w:lang w:bidi="he-IL"/>
-        </w:rPr>
-      </w:pPr>
-      <w:r>
-        <w:rPr>
-          <w:rFonts w:ascii="Calibri" w:hAnsi="Calibri" w:cs="Times New Roman"/>
-          <w:sz w:val="22"/>
-          <w:szCs w:val="22"/>
-          <w:lang w:bidi="he-IL"/>
-        </w:rPr>
-        <w:t>5. What concerns do you have?</w:t>
-      </w:r>
-    </w:p>
-    <w:p>
-      <w:pPr>
-        <w:widowControl w:val="0"/>
-        <w:autoSpaceDE w:val="0"/>
-        <w:autoSpaceDN w:val="0"/>
-        <w:adjustRightInd w:val="0"/>
-        <w:rPr>
-          <w:rFonts w:ascii="Calibri" w:hAnsi="Calibri" w:cs="Times New Roman"/>
-          <w:sz w:val="22"/>
-          <w:szCs w:val="22"/>
-          <w:lang w:bidi="he-IL"/>
-        </w:rPr>
-      </w:pPr>
-    </w:p>
-    <w:p>
-      <w:pPr>
-        <w:widowControl w:val="0"/>
-        <w:autoSpaceDE w:val="0"/>
-        <w:autoSpaceDN w:val="0"/>
-        <w:adjustRightInd w:val="0"/>
-        <w:rPr>
-          <w:rFonts w:ascii="Calibri" w:hAnsi="Calibri" w:cs="Times New Roman"/>
-          <w:sz w:val="22"/>
-          <w:szCs w:val="22"/>
-        </w:rPr>
-      </w:pPr>
-      <w:r>
-        <w:rPr>
-          <w:rFonts w:ascii="Calibri" w:hAnsi="Calibri" w:cs="Times New Roman"/>
-          <w:sz w:val="22"/>
-          <w:szCs w:val="22"/>
-        </w:rPr>
-        <w:t xml:space="preserve">7. </w:t>
-      </w:r>
-      <w:r>
-        <w:rPr>
-          <w:rFonts w:ascii="Calibri" w:hAnsi="Calibri" w:cs="Times New Roman"/>
-          <w:b/>
-          <w:sz w:val="22"/>
-          <w:szCs w:val="22"/>
-        </w:rPr>
-        <w:t>Methodology</w:t>
-      </w:r>
-      <w:r>
-        <w:rPr>
-          <w:rFonts w:ascii="Calibri" w:hAnsi="Calibri" w:cs="Times New Roman"/>
-          <w:sz w:val="22"/>
-          <w:szCs w:val="22"/>
-        </w:rPr>
-        <w:t xml:space="preserve"> - This section is meant to briefly inform readers of what will happen, for how</w:t>
-      </w:r>
-    </w:p>
-    <w:p>
-      <w:pPr>
-        <w:widowControl w:val="0"/>
-        <w:autoSpaceDE w:val="0"/>
-        <w:autoSpaceDN w:val="0"/>
-        <w:adjustRightInd w:val="0"/>
-        <w:rPr>
-          <w:rFonts w:ascii="Calibri" w:hAnsi="Calibri" w:cs="Times New Roman"/>
-          <w:sz w:val="22"/>
-          <w:szCs w:val="22"/>
-        </w:rPr>
-      </w:pPr>
-      <w:proofErr w:type="gramStart"/>
-      <w:r>
-        <w:rPr>
-          <w:rFonts w:ascii="Calibri" w:hAnsi="Calibri" w:cs="Times New Roman"/>
-          <w:sz w:val="22"/>
-          <w:szCs w:val="22"/>
-        </w:rPr>
-        <w:t>long</w:t>
-      </w:r>
-      <w:proofErr w:type="gramEnd"/>
-      <w:r>
-        <w:rPr>
-          <w:rFonts w:ascii="Calibri" w:hAnsi="Calibri" w:cs="Times New Roman"/>
-          <w:sz w:val="22"/>
-          <w:szCs w:val="22"/>
-        </w:rPr>
-        <w:t xml:space="preserve"> and where.</w:t>
-      </w:r>
-    </w:p>
-    <w:p>
-      <w:pPr>
-        <w:widowControl w:val="0"/>
-        <w:autoSpaceDE w:val="0"/>
-        <w:autoSpaceDN w:val="0"/>
-        <w:adjustRightInd w:val="0"/>
-        <w:rPr>
-          <w:rFonts w:ascii="Calibri" w:hAnsi="Calibri" w:cs="Times New Roman"/>
-          <w:sz w:val="22"/>
-          <w:szCs w:val="22"/>
-        </w:rPr>
-      </w:pPr>
-      <w:r>
-        <w:rPr>
-          <w:rFonts w:ascii="Calibri" w:hAnsi="Calibri" w:cs="Times New Roman"/>
-          <w:sz w:val="22"/>
-          <w:szCs w:val="22"/>
-        </w:rPr>
-        <w:t xml:space="preserve">8. </w:t>
-      </w:r>
-      <w:r>
-        <w:rPr>
-          <w:rFonts w:ascii="Calibri" w:hAnsi="Calibri" w:cs="Times New Roman"/>
-          <w:b/>
-          <w:sz w:val="22"/>
-          <w:szCs w:val="22"/>
-        </w:rPr>
-        <w:t>Participants</w:t>
-      </w:r>
-      <w:r>
-        <w:rPr>
-          <w:rFonts w:ascii="Calibri" w:hAnsi="Calibri" w:cs="Times New Roman"/>
-          <w:sz w:val="22"/>
-          <w:szCs w:val="22"/>
-        </w:rPr>
-        <w:t>: Locals who are hungry or needy or centers that offer food to the hungry/needy</w:t>
-      </w:r>
-    </w:p>
-    <w:p>
-      <w:pPr>
-        <w:widowControl w:val="0"/>
-        <w:autoSpaceDE w:val="0"/>
-        <w:autoSpaceDN w:val="0"/>
-        <w:adjustRightInd w:val="0"/>
-        <w:rPr>
-          <w:rFonts w:ascii="Calibri" w:hAnsi="Calibri" w:cs="Times New Roman"/>
-          <w:sz w:val="22"/>
-          <w:szCs w:val="22"/>
-        </w:rPr>
-      </w:pPr>
-      <w:r>
-        <w:rPr>
-          <w:rFonts w:ascii="Calibri" w:hAnsi="Calibri" w:cs="Times New Roman"/>
-          <w:sz w:val="22"/>
-          <w:szCs w:val="22"/>
-        </w:rPr>
-        <w:t xml:space="preserve">9. </w:t>
-      </w:r>
-      <w:r>
-        <w:rPr>
-          <w:rFonts w:ascii="Calibri" w:hAnsi="Calibri" w:cs="Times New Roman"/>
-          <w:b/>
-          <w:sz w:val="22"/>
-          <w:szCs w:val="22"/>
-        </w:rPr>
-        <w:t>Schedule</w:t>
-      </w:r>
-      <w:r>
-        <w:rPr>
-          <w:rFonts w:ascii="Calibri" w:hAnsi="Calibri" w:cs="Times New Roman"/>
-          <w:sz w:val="22"/>
-          <w:szCs w:val="22"/>
-        </w:rPr>
-        <w:t xml:space="preserve">: Build Schedule – 1/30 – 2/13, Food Provider and Food Consumer onboarding – 1/14 – 3/1, </w:t>
-      </w:r>
-      <w:proofErr w:type="gramStart"/>
-      <w:r>
-        <w:rPr>
-          <w:rFonts w:ascii="Calibri" w:hAnsi="Calibri" w:cs="Times New Roman"/>
-          <w:sz w:val="22"/>
-          <w:szCs w:val="22"/>
-        </w:rPr>
-        <w:t>Live</w:t>
-      </w:r>
-      <w:proofErr w:type="gramEnd"/>
-      <w:r>
-        <w:rPr>
-          <w:rFonts w:ascii="Calibri" w:hAnsi="Calibri" w:cs="Times New Roman"/>
-          <w:sz w:val="22"/>
-          <w:szCs w:val="22"/>
-        </w:rPr>
-        <w:t xml:space="preserve"> Deployment – 3/1</w:t>
-      </w:r>
-    </w:p>
-    <w:p>
-      <w:pPr>
-        <w:widowControl w:val="0"/>
-        <w:autoSpaceDE w:val="0"/>
-        <w:autoSpaceDN w:val="0"/>
-        <w:adjustRightInd w:val="0"/>
-        <w:rPr>
-          <w:rFonts w:ascii="Calibri" w:hAnsi="Calibri"/>
-        </w:rPr>
-      </w:pPr>
-      <w:r>
-        <w:rPr>
-          <w:rFonts w:ascii="Calibri" w:hAnsi="Calibri" w:cs="Times New Roman"/>
-          <w:sz w:val="22"/>
-          <w:szCs w:val="22"/>
-        </w:rPr>
-        <w:t xml:space="preserve">10. </w:t>
-      </w:r>
-      <w:r>
-        <w:rPr>
-          <w:rFonts w:ascii="Calibri" w:hAnsi="Calibri" w:cs="Times New Roman"/>
-          <w:b/>
-          <w:sz w:val="22"/>
-          <w:szCs w:val="22"/>
-        </w:rPr>
-        <w:t>Script</w:t>
-      </w:r>
-      <w:r>
-        <w:rPr>
-          <w:rFonts w:ascii="Calibri" w:hAnsi="Calibri" w:cs="Times New Roman"/>
-          <w:sz w:val="22"/>
-          <w:szCs w:val="22"/>
-        </w:rPr>
-        <w:t xml:space="preserve">: I want to learn more about the needs of my food consumers. Where do they live? What are their biggest food needs? What is the easiest/most helpful way for them to pickup or receive food? </w:t>
-      </w:r>
-    </w:p>
-    <w:p>
-      <w:pPr>
-        <w:rPr>
-          <w:rFonts w:ascii="Calibri" w:hAnsi="Calibri"/>
-        </w:rPr>
-      </w:pPr>
     </w:p>
     <w:sectPr>
       <w:pgSz w:w="12240" w:h="15840"/>

</xml_diff>

<commit_message>
Created Button extension class to add default color, text, and shadow properties
</commit_message>
<xml_diff>
--- a/Project 4 Research Plan.docx
+++ b/Project 4 Research Plan.docx
@@ -259,23 +259,13 @@
           <w:szCs w:val="22"/>
         </w:rPr>
       </w:pPr>
-      <w:proofErr w:type="gramStart"/>
-      <w:r>
-        <w:rPr>
-          <w:rFonts w:ascii="Calibri" w:hAnsi="Calibri" w:cs="Times New Roman"/>
-          <w:sz w:val="22"/>
-          <w:szCs w:val="22"/>
-        </w:rPr>
-        <w:t>recent</w:t>
-      </w:r>
-      <w:proofErr w:type="gramEnd"/>
-      <w:r>
-        <w:rPr>
-          <w:rFonts w:ascii="Calibri" w:hAnsi="Calibri" w:cs="Times New Roman"/>
-          <w:sz w:val="22"/>
-          <w:szCs w:val="22"/>
-        </w:rPr>
-        <w:t xml:space="preserve"> history related to the idea or product development. Keep this to around a paragraph.</w:t>
+      <w:r>
+        <w:rPr>
+          <w:rFonts w:ascii="Calibri" w:hAnsi="Calibri" w:cs="Times New Roman"/>
+          <w:sz w:val="22"/>
+          <w:szCs w:val="22"/>
+        </w:rPr>
+        <w:t>recent history related to the idea or product development. Keep this to around a paragraph.</w:t>
       </w:r>
     </w:p>
     <w:p>
@@ -328,23 +318,13 @@
           <w:szCs w:val="22"/>
         </w:rPr>
       </w:pPr>
-      <w:proofErr w:type="gramStart"/>
-      <w:r>
-        <w:rPr>
-          <w:rFonts w:ascii="Calibri" w:hAnsi="Calibri" w:cs="Times New Roman"/>
-          <w:sz w:val="22"/>
-          <w:szCs w:val="22"/>
-        </w:rPr>
-        <w:t>one</w:t>
-      </w:r>
-      <w:proofErr w:type="gramEnd"/>
-      <w:r>
-        <w:rPr>
-          <w:rFonts w:ascii="Calibri" w:hAnsi="Calibri" w:cs="Times New Roman"/>
-          <w:sz w:val="22"/>
-          <w:szCs w:val="22"/>
-        </w:rPr>
-        <w:t xml:space="preserve"> sentence. If you can’t keep it to one sentence, try to create a short list of goals (no more</w:t>
+      <w:r>
+        <w:rPr>
+          <w:rFonts w:ascii="Calibri" w:hAnsi="Calibri" w:cs="Times New Roman"/>
+          <w:sz w:val="22"/>
+          <w:szCs w:val="22"/>
+        </w:rPr>
+        <w:t>one sentence. If you can’t keep it to one sentence, try to create a short list of goals (no more</w:t>
       </w:r>
     </w:p>
     <w:p>
@@ -359,23 +339,13 @@
           <w:szCs w:val="22"/>
         </w:rPr>
       </w:pPr>
-      <w:proofErr w:type="gramStart"/>
-      <w:r>
-        <w:rPr>
-          <w:rFonts w:ascii="Calibri" w:hAnsi="Calibri" w:cs="Times New Roman"/>
-          <w:sz w:val="22"/>
-          <w:szCs w:val="22"/>
-        </w:rPr>
-        <w:t>than</w:t>
-      </w:r>
-      <w:proofErr w:type="gramEnd"/>
-      <w:r>
-        <w:rPr>
-          <w:rFonts w:ascii="Calibri" w:hAnsi="Calibri" w:cs="Times New Roman"/>
-          <w:sz w:val="22"/>
-          <w:szCs w:val="22"/>
-        </w:rPr>
-        <w:t xml:space="preserve"> 4!)</w:t>
+      <w:r>
+        <w:rPr>
+          <w:rFonts w:ascii="Calibri" w:hAnsi="Calibri" w:cs="Times New Roman"/>
+          <w:sz w:val="22"/>
+          <w:szCs w:val="22"/>
+        </w:rPr>
+        <w:t>than 4!)</w:t>
       </w:r>
     </w:p>
     <w:p>
@@ -659,23 +629,13 @@
           <w:szCs w:val="22"/>
         </w:rPr>
       </w:pPr>
-      <w:proofErr w:type="gramStart"/>
-      <w:r>
-        <w:rPr>
-          <w:rFonts w:ascii="Calibri" w:hAnsi="Calibri" w:cs="Times New Roman"/>
-          <w:sz w:val="22"/>
-          <w:szCs w:val="22"/>
-        </w:rPr>
-        <w:t>long</w:t>
-      </w:r>
-      <w:proofErr w:type="gramEnd"/>
-      <w:r>
-        <w:rPr>
-          <w:rFonts w:ascii="Calibri" w:hAnsi="Calibri" w:cs="Times New Roman"/>
-          <w:sz w:val="22"/>
-          <w:szCs w:val="22"/>
-        </w:rPr>
-        <w:t xml:space="preserve"> and where.</w:t>
+      <w:r>
+        <w:rPr>
+          <w:rFonts w:ascii="Calibri" w:hAnsi="Calibri" w:cs="Times New Roman"/>
+          <w:sz w:val="22"/>
+          <w:szCs w:val="22"/>
+        </w:rPr>
+        <w:t>long and where.</w:t>
       </w:r>
     </w:p>
     <w:p>
@@ -751,25 +711,7 @@
           <w:sz w:val="22"/>
           <w:szCs w:val="22"/>
         </w:rPr>
-        <w:t xml:space="preserve">: Build Schedule – 1/30 – 2/13, Food Provider and Food Consumer onboarding – 1/14 – 3/1, </w:t>
-      </w:r>
-      <w:proofErr w:type="gramStart"/>
-      <w:r>
-        <w:rPr>
-          <w:rFonts w:ascii="Calibri" w:hAnsi="Calibri" w:cs="Times New Roman"/>
-          <w:sz w:val="22"/>
-          <w:szCs w:val="22"/>
-        </w:rPr>
-        <w:t>Live</w:t>
-      </w:r>
-      <w:proofErr w:type="gramEnd"/>
-      <w:r>
-        <w:rPr>
-          <w:rFonts w:ascii="Calibri" w:hAnsi="Calibri" w:cs="Times New Roman"/>
-          <w:sz w:val="22"/>
-          <w:szCs w:val="22"/>
-        </w:rPr>
-        <w:t xml:space="preserve"> Deployment – 3/1</w:t>
+        <w:t>: Build Schedule – 1/30 – 2/13, Food Provider and Food Consumer onboarding – 1/14 – 3/1, Live Deployment – 3/1</w:t>
       </w:r>
     </w:p>
     <w:p>
@@ -940,102 +882,568 @@
           <w:rFonts w:ascii="Calibri" w:hAnsi="Calibri"/>
         </w:rPr>
       </w:pPr>
+    </w:p>
+    <w:p>
+      <w:pPr>
+        <w:rPr>
+          <w:rFonts w:ascii="Calibri" w:hAnsi="Calibri"/>
+        </w:rPr>
+      </w:pPr>
+      <w:r>
+        <w:rPr>
+          <w:rFonts w:ascii="Calibri" w:hAnsi="Calibri"/>
+        </w:rPr>
+        <w:t>Ashley is 38 years old and mother to 3 children. She has works 2 jobs and struggles month to month to make ends meet. Sometimes she has trouble providing food for her kids and resorts to going to a local church for food donations. Ashley has an old iPhone and access to a car and would be interested in picking up food on a weekly basis for herself and her kids.</w:t>
+      </w:r>
+    </w:p>
+    <w:p>
+      <w:pPr>
+        <w:rPr>
+          <w:rFonts w:ascii="Calibri" w:hAnsi="Calibri"/>
+        </w:rPr>
+      </w:pPr>
+    </w:p>
+    <w:p>
+      <w:pPr>
+        <w:rPr>
+          <w:rFonts w:ascii="Calibri" w:hAnsi="Calibri"/>
+        </w:rPr>
+      </w:pPr>
+    </w:p>
+    <w:p>
+      <w:pPr>
+        <w:rPr>
+          <w:rFonts w:ascii="Calibri" w:hAnsi="Calibri"/>
+        </w:rPr>
+      </w:pPr>
+      <w:r>
+        <w:rPr>
+          <w:rFonts w:ascii="Calibri" w:hAnsi="Calibri"/>
+        </w:rPr>
+        <w:t>Food Vendor 1: Doug’s Catering</w:t>
+      </w:r>
+    </w:p>
+    <w:p>
+      <w:pPr>
+        <w:rPr>
+          <w:rFonts w:ascii="Calibri" w:hAnsi="Calibri"/>
+        </w:rPr>
+      </w:pPr>
+    </w:p>
+    <w:p>
+      <w:pPr>
+        <w:rPr>
+          <w:rFonts w:ascii="Calibri" w:hAnsi="Calibri"/>
+        </w:rPr>
+      </w:pPr>
+      <w:r>
+        <w:rPr>
+          <w:rFonts w:ascii="Calibri" w:hAnsi="Calibri"/>
+        </w:rPr>
+        <w:t>Doug runs a catering business and caters to large events on a weekly basis. Doug often finds himself with plenty of leftover food after an event that usually gets thrown out. Doug would like to donate this food but doesn’t know where to send it to. He also doesn’t want to spend extra time or effort delivering it somewhere.</w:t>
+      </w:r>
+    </w:p>
+    <w:p>
+      <w:pPr>
+        <w:rPr>
+          <w:rFonts w:ascii="Calibri" w:hAnsi="Calibri"/>
+        </w:rPr>
+      </w:pPr>
+    </w:p>
+    <w:p>
+      <w:pPr>
+        <w:rPr>
+          <w:rFonts w:ascii="Calibri" w:hAnsi="Calibri"/>
+        </w:rPr>
+      </w:pPr>
+    </w:p>
+    <w:p>
+      <w:pPr>
+        <w:rPr>
+          <w:rFonts w:ascii="Calibri" w:hAnsi="Calibri"/>
+        </w:rPr>
+      </w:pPr>
+    </w:p>
+    <w:p>
+      <w:pPr>
+        <w:rPr>
+          <w:rFonts w:ascii="Calibri" w:hAnsi="Calibri"/>
+        </w:rPr>
+      </w:pPr>
+      <w:r>
+        <w:rPr>
+          <w:rFonts w:ascii="Calibri" w:hAnsi="Calibri"/>
+        </w:rPr>
+        <w:t>Questions:</w:t>
+      </w:r>
+    </w:p>
+    <w:p>
+      <w:pPr>
+        <w:rPr>
+          <w:rFonts w:ascii="Calibri" w:hAnsi="Calibri"/>
+          <w:u w:val="single"/>
+        </w:rPr>
+      </w:pPr>
+      <w:r>
+        <w:rPr>
+          <w:rFonts w:ascii="Calibri" w:hAnsi="Calibri"/>
+          <w:u w:val="single"/>
+        </w:rPr>
+        <w:t>For Vendor</w:t>
+      </w:r>
+    </w:p>
+    <w:p>
+      <w:pPr>
+        <w:pStyle w:val="ListParagraph"/>
+        <w:numPr>
+          <w:ilvl w:val="0"/>
+          <w:numId w:val="2"/>
+        </w:numPr>
+        <w:rPr>
+          <w:rFonts w:ascii="Calibri" w:hAnsi="Calibri"/>
+        </w:rPr>
+      </w:pPr>
+      <w:r>
+        <w:rPr>
+          <w:rFonts w:ascii="Calibri" w:hAnsi="Calibri"/>
+        </w:rPr>
+        <w:t>How often do you have food leftover?</w:t>
+      </w:r>
+    </w:p>
+    <w:p>
+      <w:pPr>
+        <w:pStyle w:val="ListParagraph"/>
+        <w:numPr>
+          <w:ilvl w:val="0"/>
+          <w:numId w:val="2"/>
+        </w:numPr>
+        <w:rPr>
+          <w:rFonts w:ascii="Calibri" w:hAnsi="Calibri"/>
+        </w:rPr>
+      </w:pPr>
+      <w:r>
+        <w:rPr>
+          <w:rFonts w:ascii="Calibri" w:hAnsi="Calibri"/>
+        </w:rPr>
+        <w:t>How much food is typically left over?</w:t>
+      </w:r>
+    </w:p>
+    <w:p>
+      <w:pPr>
+        <w:pStyle w:val="ListParagraph"/>
+        <w:numPr>
+          <w:ilvl w:val="0"/>
+          <w:numId w:val="2"/>
+        </w:numPr>
+        <w:rPr>
+          <w:rFonts w:ascii="Calibri" w:hAnsi="Calibri"/>
+        </w:rPr>
+      </w:pPr>
+      <w:r>
+        <w:rPr>
+          <w:rFonts w:ascii="Calibri" w:hAnsi="Calibri"/>
+        </w:rPr>
+        <w:t>What do you typically do with this leftover food?</w:t>
+      </w:r>
+    </w:p>
+    <w:p>
+      <w:pPr>
+        <w:pStyle w:val="ListParagraph"/>
+        <w:numPr>
+          <w:ilvl w:val="0"/>
+          <w:numId w:val="2"/>
+        </w:numPr>
+        <w:rPr>
+          <w:rFonts w:ascii="Calibri" w:hAnsi="Calibri"/>
+        </w:rPr>
+      </w:pPr>
+      <w:r>
+        <w:rPr>
+          <w:rFonts w:ascii="Calibri" w:hAnsi="Calibri"/>
+        </w:rPr>
+        <w:t>If you don’t donate it currently – why not?</w:t>
+      </w:r>
+    </w:p>
+    <w:p>
+      <w:pPr>
+        <w:pStyle w:val="ListParagraph"/>
+        <w:numPr>
+          <w:ilvl w:val="0"/>
+          <w:numId w:val="2"/>
+        </w:numPr>
+        <w:rPr>
+          <w:rFonts w:ascii="Calibri" w:hAnsi="Calibri"/>
+        </w:rPr>
+      </w:pPr>
+      <w:r>
+        <w:rPr>
+          <w:rFonts w:ascii="Calibri" w:hAnsi="Calibri"/>
+        </w:rPr>
+        <w:t>Would you be willing to donate it?</w:t>
+      </w:r>
+    </w:p>
+    <w:p>
+      <w:pPr>
+        <w:pStyle w:val="ListParagraph"/>
+        <w:numPr>
+          <w:ilvl w:val="0"/>
+          <w:numId w:val="2"/>
+        </w:numPr>
+        <w:rPr>
+          <w:rFonts w:ascii="Calibri" w:hAnsi="Calibri"/>
+        </w:rPr>
+      </w:pPr>
+      <w:r>
+        <w:rPr>
+          <w:rFonts w:ascii="Calibri" w:hAnsi="Calibri"/>
+        </w:rPr>
+        <w:t>For Food Banks within a 10 mile radius of you -what donation method would you be willing to do?</w:t>
+      </w:r>
+    </w:p>
+    <w:p>
+      <w:pPr>
+        <w:pStyle w:val="ListParagraph"/>
+        <w:numPr>
+          <w:ilvl w:val="1"/>
+          <w:numId w:val="2"/>
+        </w:numPr>
+        <w:rPr>
+          <w:rFonts w:ascii="Calibri" w:hAnsi="Calibri"/>
+        </w:rPr>
+      </w:pPr>
+      <w:r>
+        <w:rPr>
+          <w:rFonts w:ascii="Calibri" w:hAnsi="Calibri"/>
+        </w:rPr>
+        <w:t>Deliver</w:t>
+      </w:r>
+      <w:r>
+        <w:rPr>
+          <w:rFonts w:ascii="Calibri" w:hAnsi="Calibri"/>
+        </w:rPr>
+        <w:tab/>
+      </w:r>
+      <w:r>
+        <w:rPr>
+          <w:rFonts w:ascii="Calibri" w:hAnsi="Calibri"/>
+        </w:rPr>
+        <w:tab/>
+      </w:r>
+      <w:r>
+        <w:rPr>
+          <w:rFonts w:ascii="Calibri" w:hAnsi="Calibri"/>
+        </w:rPr>
+        <w:tab/>
+        <w:t>b. Facilitate Pickup</w:t>
+      </w:r>
+      <w:r>
+        <w:rPr>
+          <w:rFonts w:ascii="Calibri" w:hAnsi="Calibri"/>
+        </w:rPr>
+        <w:tab/>
+      </w:r>
+      <w:r>
+        <w:rPr>
+          <w:rFonts w:ascii="Calibri" w:hAnsi="Calibri"/>
+        </w:rPr>
+        <w:tab/>
+        <w:t>c. other</w:t>
+      </w:r>
+      <w:r>
+        <w:rPr>
+          <w:rFonts w:ascii="Calibri" w:hAnsi="Calibri"/>
+        </w:rPr>
+        <w:br/>
+      </w:r>
+    </w:p>
+    <w:p>
+      <w:pPr>
+        <w:pStyle w:val="ListParagraph"/>
+        <w:numPr>
+          <w:ilvl w:val="0"/>
+          <w:numId w:val="2"/>
+        </w:numPr>
+        <w:rPr>
+          <w:rFonts w:ascii="Calibri" w:hAnsi="Calibri"/>
+        </w:rPr>
+      </w:pPr>
+      <w:r>
+        <w:rPr>
+          <w:rFonts w:ascii="Calibri" w:hAnsi="Calibri"/>
+        </w:rPr>
+        <w:t>How would you want a Food Bank to contact you?</w:t>
+      </w:r>
+    </w:p>
+    <w:p>
+      <w:pPr>
+        <w:pStyle w:val="ListParagraph"/>
+        <w:numPr>
+          <w:ilvl w:val="1"/>
+          <w:numId w:val="2"/>
+        </w:numPr>
+        <w:rPr>
+          <w:rFonts w:ascii="Calibri" w:hAnsi="Calibri"/>
+        </w:rPr>
+      </w:pPr>
+      <w:r>
+        <w:rPr>
+          <w:rFonts w:ascii="Calibri" w:hAnsi="Calibri"/>
+        </w:rPr>
+        <w:t>In the app</w:t>
+      </w:r>
+      <w:r>
+        <w:rPr>
+          <w:rFonts w:ascii="Calibri" w:hAnsi="Calibri"/>
+        </w:rPr>
+        <w:tab/>
+        <w:t>b. By phone</w:t>
+      </w:r>
+      <w:r>
+        <w:rPr>
+          <w:rFonts w:ascii="Calibri" w:hAnsi="Calibri"/>
+        </w:rPr>
+        <w:tab/>
+        <w:t>c. email</w:t>
+      </w:r>
+      <w:r>
+        <w:rPr>
+          <w:rFonts w:ascii="Calibri" w:hAnsi="Calibri"/>
+        </w:rPr>
+        <w:tab/>
+        <w:t>d. other</w:t>
+      </w:r>
+    </w:p>
+    <w:p>
+      <w:pPr>
+        <w:pStyle w:val="ListParagraph"/>
+        <w:numPr>
+          <w:ilvl w:val="0"/>
+          <w:numId w:val="2"/>
+        </w:numPr>
+        <w:rPr>
+          <w:rFonts w:ascii="Calibri" w:hAnsi="Calibri"/>
+        </w:rPr>
+      </w:pPr>
+      <w:r>
+        <w:rPr>
+          <w:rFonts w:ascii="Calibri" w:hAnsi="Calibri"/>
+        </w:rPr>
+        <w:t>How do you typically measure leftover food? (ie: servings, weight etc.)</w:t>
+      </w:r>
+    </w:p>
+    <w:p>
+      <w:pPr>
+        <w:pStyle w:val="ListParagraph"/>
+        <w:numPr>
+          <w:ilvl w:val="0"/>
+          <w:numId w:val="2"/>
+        </w:numPr>
+        <w:rPr>
+          <w:rFonts w:ascii="Calibri" w:hAnsi="Calibri"/>
+        </w:rPr>
+      </w:pPr>
+      <w:r>
+        <w:rPr>
+          <w:rFonts w:ascii="Calibri" w:hAnsi="Calibri"/>
+        </w:rPr>
+        <w:t>How long would you keep food up?</w:t>
+      </w:r>
+    </w:p>
+    <w:p>
+      <w:pPr>
+        <w:rPr>
+          <w:rFonts w:ascii="Calibri" w:hAnsi="Calibri"/>
+        </w:rPr>
+      </w:pPr>
+    </w:p>
+    <w:p>
+      <w:pPr>
+        <w:rPr>
+          <w:rFonts w:ascii="Calibri" w:hAnsi="Calibri"/>
+        </w:rPr>
+      </w:pPr>
+    </w:p>
+    <w:p>
+      <w:pPr>
+        <w:rPr>
+          <w:rFonts w:ascii="Calibri" w:hAnsi="Calibri"/>
+        </w:rPr>
+      </w:pPr>
+    </w:p>
+    <w:p>
+      <w:pPr>
+        <w:rPr>
+          <w:rFonts w:ascii="Calibri" w:hAnsi="Calibri"/>
+          <w:u w:val="single"/>
+        </w:rPr>
+      </w:pPr>
+      <w:r>
+        <w:rPr>
+          <w:rFonts w:ascii="Calibri" w:hAnsi="Calibri"/>
+          <w:u w:val="single"/>
+        </w:rPr>
+        <w:t>For Consumer</w:t>
+      </w:r>
+    </w:p>
+    <w:p>
+      <w:pPr>
+        <w:pStyle w:val="ListParagraph"/>
+        <w:numPr>
+          <w:ilvl w:val="0"/>
+          <w:numId w:val="3"/>
+        </w:numPr>
+        <w:rPr>
+          <w:rFonts w:ascii="Calibri" w:hAnsi="Calibri"/>
+        </w:rPr>
+      </w:pPr>
+      <w:r>
+        <w:rPr>
+          <w:rFonts w:ascii="Calibri" w:hAnsi="Calibri"/>
+        </w:rPr>
+        <w:t>For vendors located how far away from you would you like to be notified for?</w:t>
+      </w:r>
+    </w:p>
+    <w:p>
+      <w:pPr>
+        <w:pStyle w:val="ListParagraph"/>
+        <w:numPr>
+          <w:ilvl w:val="0"/>
+          <w:numId w:val="3"/>
+        </w:numPr>
+        <w:rPr>
+          <w:rFonts w:ascii="Calibri" w:hAnsi="Calibri"/>
+        </w:rPr>
+      </w:pPr>
+      <w:r>
+        <w:rPr>
+          <w:rFonts w:ascii="Calibri" w:hAnsi="Calibri"/>
+        </w:rPr>
+        <w:t xml:space="preserve">For </w:t>
+      </w:r>
+      <w:r>
+        <w:rPr>
+          <w:rFonts w:ascii="Calibri" w:hAnsi="Calibri"/>
+        </w:rPr>
+        <w:t>Vendors</w:t>
+      </w:r>
+      <w:r>
+        <w:rPr>
+          <w:rFonts w:ascii="Calibri" w:hAnsi="Calibri"/>
+        </w:rPr>
+        <w:t xml:space="preserve"> </w:t>
+      </w:r>
+      <w:r>
+        <w:rPr>
+          <w:rFonts w:ascii="Calibri" w:hAnsi="Calibri"/>
+        </w:rPr>
+        <w:t xml:space="preserve">within that radius </w:t>
+      </w:r>
+      <w:r>
+        <w:rPr>
+          <w:rFonts w:ascii="Calibri" w:hAnsi="Calibri"/>
+        </w:rPr>
+        <w:t>-</w:t>
+      </w:r>
+      <w:r>
+        <w:rPr>
+          <w:rFonts w:ascii="Calibri" w:hAnsi="Calibri"/>
+        </w:rPr>
+        <w:t xml:space="preserve"> </w:t>
+      </w:r>
+      <w:r>
+        <w:rPr>
+          <w:rFonts w:ascii="Calibri" w:hAnsi="Calibri"/>
+        </w:rPr>
+        <w:t>what donation method would you be willing to do?</w:t>
+      </w:r>
+    </w:p>
+    <w:p>
+      <w:pPr>
+        <w:pStyle w:val="ListParagraph"/>
+        <w:numPr>
+          <w:ilvl w:val="1"/>
+          <w:numId w:val="3"/>
+        </w:numPr>
+        <w:rPr>
+          <w:rFonts w:ascii="Calibri" w:hAnsi="Calibri"/>
+        </w:rPr>
+      </w:pPr>
+      <w:r>
+        <w:rPr>
+          <w:rFonts w:ascii="Calibri" w:hAnsi="Calibri"/>
+        </w:rPr>
+        <w:t>Deliver</w:t>
+      </w:r>
+      <w:r>
+        <w:rPr>
+          <w:rFonts w:ascii="Calibri" w:hAnsi="Calibri"/>
+        </w:rPr>
+        <w:tab/>
+      </w:r>
+      <w:r>
+        <w:rPr>
+          <w:rFonts w:ascii="Calibri" w:hAnsi="Calibri"/>
+        </w:rPr>
+        <w:tab/>
+      </w:r>
+      <w:r>
+        <w:rPr>
+          <w:rFonts w:ascii="Calibri" w:hAnsi="Calibri"/>
+        </w:rPr>
+        <w:tab/>
+        <w:t>b. Pickup</w:t>
+      </w:r>
+      <w:r>
+        <w:rPr>
+          <w:rFonts w:ascii="Calibri" w:hAnsi="Calibri"/>
+        </w:rPr>
+        <w:tab/>
+      </w:r>
+      <w:r>
+        <w:rPr>
+          <w:rFonts w:ascii="Calibri" w:hAnsi="Calibri"/>
+        </w:rPr>
+        <w:tab/>
+        <w:t>c. other</w:t>
+      </w:r>
+    </w:p>
+    <w:p>
+      <w:pPr>
+        <w:pStyle w:val="ListParagraph"/>
+        <w:numPr>
+          <w:ilvl w:val="0"/>
+          <w:numId w:val="3"/>
+        </w:numPr>
+        <w:rPr>
+          <w:rFonts w:ascii="Calibri" w:hAnsi="Calibri"/>
+        </w:rPr>
+      </w:pPr>
+      <w:r>
+        <w:rPr>
+          <w:rFonts w:ascii="Calibri" w:hAnsi="Calibri"/>
+        </w:rPr>
+        <w:t>How much advance notice would you need to pickup food?</w:t>
+      </w:r>
+    </w:p>
+    <w:p>
+      <w:pPr>
+        <w:pStyle w:val="ListParagraph"/>
+        <w:numPr>
+          <w:ilvl w:val="0"/>
+          <w:numId w:val="3"/>
+        </w:numPr>
+        <w:rPr>
+          <w:rFonts w:ascii="Calibri" w:hAnsi="Calibri"/>
+        </w:rPr>
+      </w:pPr>
+      <w:r>
+        <w:rPr>
+          <w:rFonts w:ascii="Calibri" w:hAnsi="Calibri"/>
+        </w:rPr>
+        <w:t>What information about the food would you like to see</w:t>
+      </w:r>
       <w:bookmarkStart w:id="0" w:name="_GoBack"/>
       <w:bookmarkEnd w:id="0"/>
-    </w:p>
-    <w:p>
-      <w:pPr>
-        <w:rPr>
-          <w:rFonts w:ascii="Calibri" w:hAnsi="Calibri"/>
-        </w:rPr>
-      </w:pPr>
-      <w:r>
-        <w:rPr>
-          <w:rFonts w:ascii="Calibri" w:hAnsi="Calibri"/>
-        </w:rPr>
-        <w:t>Ashley is 38 years old and mother to 3 children. She has works 2 jobs and struggles month to month to make ends meet. Sometimes she has trouble providing food for her kids and resorts to going to a local church for food donations. Ashley has an old iPhone and access to a car and would be interested in picking up food on a weekly basis for herself and her kids.</w:t>
-      </w:r>
-    </w:p>
-    <w:p>
-      <w:pPr>
-        <w:rPr>
-          <w:rFonts w:ascii="Calibri" w:hAnsi="Calibri"/>
-        </w:rPr>
-      </w:pPr>
-    </w:p>
-    <w:p>
-      <w:pPr>
-        <w:rPr>
-          <w:rFonts w:ascii="Calibri" w:hAnsi="Calibri"/>
-        </w:rPr>
-      </w:pPr>
-    </w:p>
-    <w:p>
-      <w:pPr>
-        <w:rPr>
-          <w:rFonts w:ascii="Calibri" w:hAnsi="Calibri"/>
-        </w:rPr>
-      </w:pPr>
-      <w:r>
-        <w:rPr>
-          <w:rFonts w:ascii="Calibri" w:hAnsi="Calibri"/>
-        </w:rPr>
-        <w:t>Food Vendor 1: Doug’s Catering</w:t>
-      </w:r>
-    </w:p>
-    <w:p>
-      <w:pPr>
-        <w:rPr>
-          <w:rFonts w:ascii="Calibri" w:hAnsi="Calibri"/>
-        </w:rPr>
-      </w:pPr>
-    </w:p>
-    <w:p>
-      <w:pPr>
-        <w:rPr>
-          <w:rFonts w:ascii="Calibri" w:hAnsi="Calibri"/>
-        </w:rPr>
-      </w:pPr>
-      <w:r>
-        <w:rPr>
-          <w:rFonts w:ascii="Calibri" w:hAnsi="Calibri"/>
-        </w:rPr>
-        <w:t xml:space="preserve">Doug runs a catering business and caters to large events on a weekly basis. Doug often finds himself with plenty of leftover food after an event that usually gets thrown out. Doug would like to donate this food but doesn’t know where to send </w:t>
-      </w:r>
-      <w:proofErr w:type="gramStart"/>
-      <w:r>
-        <w:rPr>
-          <w:rFonts w:ascii="Calibri" w:hAnsi="Calibri"/>
-        </w:rPr>
-        <w:t>it to.</w:t>
-      </w:r>
-      <w:proofErr w:type="gramEnd"/>
-      <w:r>
-        <w:rPr>
-          <w:rFonts w:ascii="Calibri" w:hAnsi="Calibri"/>
-        </w:rPr>
-        <w:t xml:space="preserve"> He also doesn’t want to spend extra time or effort delivering it somewhere.</w:t>
-      </w:r>
-    </w:p>
-    <w:p>
-      <w:pPr>
-        <w:rPr>
-          <w:rFonts w:ascii="Calibri" w:hAnsi="Calibri"/>
-        </w:rPr>
-      </w:pPr>
-    </w:p>
-    <w:p>
-      <w:pPr>
-        <w:rPr>
-          <w:rFonts w:ascii="Calibri" w:hAnsi="Calibri"/>
-        </w:rPr>
-      </w:pPr>
-      <w:r>
-        <w:rPr>
-          <w:rFonts w:ascii="Calibri" w:hAnsi="Calibri"/>
-        </w:rPr>
-        <w:tab/>
-      </w:r>
     </w:p>
     <w:sectPr>
       <w:pgSz w:w="12240" w:h="15840"/>
@@ -1162,8 +1570,192 @@
       </w:rPr>
     </w:lvl>
   </w:abstractNum>
+  <w:abstractNum w:abstractNumId="1">
+    <w:nsid w:val="23FC33D6"/>
+    <w:multiLevelType w:val="hybridMultilevel"/>
+    <w:tmpl w:val="33E6837E"/>
+    <w:lvl w:ilvl="0" w:tplc="0409000F">
+      <w:start w:val="1"/>
+      <w:numFmt w:val="decimal"/>
+      <w:lvlText w:val="%1."/>
+      <w:lvlJc w:val="left"/>
+      <w:pPr>
+        <w:ind w:left="720" w:hanging="360"/>
+      </w:pPr>
+      <w:rPr>
+        <w:rFonts w:hint="default"/>
+      </w:rPr>
+    </w:lvl>
+    <w:lvl w:ilvl="1" w:tplc="04090019">
+      <w:start w:val="1"/>
+      <w:numFmt w:val="lowerLetter"/>
+      <w:lvlText w:val="%2."/>
+      <w:lvlJc w:val="left"/>
+      <w:pPr>
+        <w:ind w:left="1440" w:hanging="360"/>
+      </w:pPr>
+    </w:lvl>
+    <w:lvl w:ilvl="2" w:tplc="0409001B" w:tentative="1">
+      <w:start w:val="1"/>
+      <w:numFmt w:val="lowerRoman"/>
+      <w:lvlText w:val="%3."/>
+      <w:lvlJc w:val="right"/>
+      <w:pPr>
+        <w:ind w:left="2160" w:hanging="180"/>
+      </w:pPr>
+    </w:lvl>
+    <w:lvl w:ilvl="3" w:tplc="0409000F" w:tentative="1">
+      <w:start w:val="1"/>
+      <w:numFmt w:val="decimal"/>
+      <w:lvlText w:val="%4."/>
+      <w:lvlJc w:val="left"/>
+      <w:pPr>
+        <w:ind w:left="2880" w:hanging="360"/>
+      </w:pPr>
+    </w:lvl>
+    <w:lvl w:ilvl="4" w:tplc="04090019" w:tentative="1">
+      <w:start w:val="1"/>
+      <w:numFmt w:val="lowerLetter"/>
+      <w:lvlText w:val="%5."/>
+      <w:lvlJc w:val="left"/>
+      <w:pPr>
+        <w:ind w:left="3600" w:hanging="360"/>
+      </w:pPr>
+    </w:lvl>
+    <w:lvl w:ilvl="5" w:tplc="0409001B" w:tentative="1">
+      <w:start w:val="1"/>
+      <w:numFmt w:val="lowerRoman"/>
+      <w:lvlText w:val="%6."/>
+      <w:lvlJc w:val="right"/>
+      <w:pPr>
+        <w:ind w:left="4320" w:hanging="180"/>
+      </w:pPr>
+    </w:lvl>
+    <w:lvl w:ilvl="6" w:tplc="0409000F" w:tentative="1">
+      <w:start w:val="1"/>
+      <w:numFmt w:val="decimal"/>
+      <w:lvlText w:val="%7."/>
+      <w:lvlJc w:val="left"/>
+      <w:pPr>
+        <w:ind w:left="5040" w:hanging="360"/>
+      </w:pPr>
+    </w:lvl>
+    <w:lvl w:ilvl="7" w:tplc="04090019" w:tentative="1">
+      <w:start w:val="1"/>
+      <w:numFmt w:val="lowerLetter"/>
+      <w:lvlText w:val="%8."/>
+      <w:lvlJc w:val="left"/>
+      <w:pPr>
+        <w:ind w:left="5760" w:hanging="360"/>
+      </w:pPr>
+    </w:lvl>
+    <w:lvl w:ilvl="8" w:tplc="0409001B" w:tentative="1">
+      <w:start w:val="1"/>
+      <w:numFmt w:val="lowerRoman"/>
+      <w:lvlText w:val="%9."/>
+      <w:lvlJc w:val="right"/>
+      <w:pPr>
+        <w:ind w:left="6480" w:hanging="180"/>
+      </w:pPr>
+    </w:lvl>
+  </w:abstractNum>
+  <w:abstractNum w:abstractNumId="2">
+    <w:nsid w:val="5D3B63AA"/>
+    <w:multiLevelType w:val="hybridMultilevel"/>
+    <w:tmpl w:val="4DBCB36A"/>
+    <w:lvl w:ilvl="0" w:tplc="0409000F">
+      <w:start w:val="1"/>
+      <w:numFmt w:val="decimal"/>
+      <w:lvlText w:val="%1."/>
+      <w:lvlJc w:val="left"/>
+      <w:pPr>
+        <w:ind w:left="720" w:hanging="360"/>
+      </w:pPr>
+      <w:rPr>
+        <w:rFonts w:hint="default"/>
+      </w:rPr>
+    </w:lvl>
+    <w:lvl w:ilvl="1" w:tplc="04090019">
+      <w:start w:val="1"/>
+      <w:numFmt w:val="lowerLetter"/>
+      <w:lvlText w:val="%2."/>
+      <w:lvlJc w:val="left"/>
+      <w:pPr>
+        <w:ind w:left="1440" w:hanging="360"/>
+      </w:pPr>
+    </w:lvl>
+    <w:lvl w:ilvl="2" w:tplc="0409001B" w:tentative="1">
+      <w:start w:val="1"/>
+      <w:numFmt w:val="lowerRoman"/>
+      <w:lvlText w:val="%3."/>
+      <w:lvlJc w:val="right"/>
+      <w:pPr>
+        <w:ind w:left="2160" w:hanging="180"/>
+      </w:pPr>
+    </w:lvl>
+    <w:lvl w:ilvl="3" w:tplc="0409000F" w:tentative="1">
+      <w:start w:val="1"/>
+      <w:numFmt w:val="decimal"/>
+      <w:lvlText w:val="%4."/>
+      <w:lvlJc w:val="left"/>
+      <w:pPr>
+        <w:ind w:left="2880" w:hanging="360"/>
+      </w:pPr>
+    </w:lvl>
+    <w:lvl w:ilvl="4" w:tplc="04090019" w:tentative="1">
+      <w:start w:val="1"/>
+      <w:numFmt w:val="lowerLetter"/>
+      <w:lvlText w:val="%5."/>
+      <w:lvlJc w:val="left"/>
+      <w:pPr>
+        <w:ind w:left="3600" w:hanging="360"/>
+      </w:pPr>
+    </w:lvl>
+    <w:lvl w:ilvl="5" w:tplc="0409001B" w:tentative="1">
+      <w:start w:val="1"/>
+      <w:numFmt w:val="lowerRoman"/>
+      <w:lvlText w:val="%6."/>
+      <w:lvlJc w:val="right"/>
+      <w:pPr>
+        <w:ind w:left="4320" w:hanging="180"/>
+      </w:pPr>
+    </w:lvl>
+    <w:lvl w:ilvl="6" w:tplc="0409000F" w:tentative="1">
+      <w:start w:val="1"/>
+      <w:numFmt w:val="decimal"/>
+      <w:lvlText w:val="%7."/>
+      <w:lvlJc w:val="left"/>
+      <w:pPr>
+        <w:ind w:left="5040" w:hanging="360"/>
+      </w:pPr>
+    </w:lvl>
+    <w:lvl w:ilvl="7" w:tplc="04090019" w:tentative="1">
+      <w:start w:val="1"/>
+      <w:numFmt w:val="lowerLetter"/>
+      <w:lvlText w:val="%8."/>
+      <w:lvlJc w:val="left"/>
+      <w:pPr>
+        <w:ind w:left="5760" w:hanging="360"/>
+      </w:pPr>
+    </w:lvl>
+    <w:lvl w:ilvl="8" w:tplc="0409001B" w:tentative="1">
+      <w:start w:val="1"/>
+      <w:numFmt w:val="lowerRoman"/>
+      <w:lvlText w:val="%9."/>
+      <w:lvlJc w:val="right"/>
+      <w:pPr>
+        <w:ind w:left="6480" w:hanging="180"/>
+      </w:pPr>
+    </w:lvl>
+  </w:abstractNum>
   <w:num w:numId="1">
     <w:abstractNumId w:val="0"/>
+  </w:num>
+  <w:num w:numId="2">
+    <w:abstractNumId w:val="1"/>
+  </w:num>
+  <w:num w:numId="3">
+    <w:abstractNumId w:val="2"/>
   </w:num>
 </w:numbering>
 </file>

</xml_diff>

<commit_message>
Updated UI and added Consumer Home pages
</commit_message>
<xml_diff>
--- a/Project 4 Research Plan.docx
+++ b/Project 4 Research Plan.docx
@@ -259,13 +259,23 @@
           <w:szCs w:val="22"/>
         </w:rPr>
       </w:pPr>
-      <w:r>
-        <w:rPr>
-          <w:rFonts w:ascii="Calibri" w:hAnsi="Calibri" w:cs="Times New Roman"/>
-          <w:sz w:val="22"/>
-          <w:szCs w:val="22"/>
-        </w:rPr>
-        <w:t>recent history related to the idea or product development. Keep this to around a paragraph.</w:t>
+      <w:proofErr w:type="gramStart"/>
+      <w:r>
+        <w:rPr>
+          <w:rFonts w:ascii="Calibri" w:hAnsi="Calibri" w:cs="Times New Roman"/>
+          <w:sz w:val="22"/>
+          <w:szCs w:val="22"/>
+        </w:rPr>
+        <w:t>recent</w:t>
+      </w:r>
+      <w:proofErr w:type="gramEnd"/>
+      <w:r>
+        <w:rPr>
+          <w:rFonts w:ascii="Calibri" w:hAnsi="Calibri" w:cs="Times New Roman"/>
+          <w:sz w:val="22"/>
+          <w:szCs w:val="22"/>
+        </w:rPr>
+        <w:t xml:space="preserve"> history related to the idea or product development. Keep this to around a paragraph.</w:t>
       </w:r>
     </w:p>
     <w:p>
@@ -318,13 +328,23 @@
           <w:szCs w:val="22"/>
         </w:rPr>
       </w:pPr>
-      <w:r>
-        <w:rPr>
-          <w:rFonts w:ascii="Calibri" w:hAnsi="Calibri" w:cs="Times New Roman"/>
-          <w:sz w:val="22"/>
-          <w:szCs w:val="22"/>
-        </w:rPr>
-        <w:t>one sentence. If you can’t keep it to one sentence, try to create a short list of goals (no more</w:t>
+      <w:proofErr w:type="gramStart"/>
+      <w:r>
+        <w:rPr>
+          <w:rFonts w:ascii="Calibri" w:hAnsi="Calibri" w:cs="Times New Roman"/>
+          <w:sz w:val="22"/>
+          <w:szCs w:val="22"/>
+        </w:rPr>
+        <w:t>one</w:t>
+      </w:r>
+      <w:proofErr w:type="gramEnd"/>
+      <w:r>
+        <w:rPr>
+          <w:rFonts w:ascii="Calibri" w:hAnsi="Calibri" w:cs="Times New Roman"/>
+          <w:sz w:val="22"/>
+          <w:szCs w:val="22"/>
+        </w:rPr>
+        <w:t xml:space="preserve"> sentence. If you can’t keep it to one sentence, try to create a short list of goals (no more</w:t>
       </w:r>
     </w:p>
     <w:p>
@@ -339,13 +359,23 @@
           <w:szCs w:val="22"/>
         </w:rPr>
       </w:pPr>
-      <w:r>
-        <w:rPr>
-          <w:rFonts w:ascii="Calibri" w:hAnsi="Calibri" w:cs="Times New Roman"/>
-          <w:sz w:val="22"/>
-          <w:szCs w:val="22"/>
-        </w:rPr>
-        <w:t>than 4!)</w:t>
+      <w:proofErr w:type="gramStart"/>
+      <w:r>
+        <w:rPr>
+          <w:rFonts w:ascii="Calibri" w:hAnsi="Calibri" w:cs="Times New Roman"/>
+          <w:sz w:val="22"/>
+          <w:szCs w:val="22"/>
+        </w:rPr>
+        <w:t>than</w:t>
+      </w:r>
+      <w:proofErr w:type="gramEnd"/>
+      <w:r>
+        <w:rPr>
+          <w:rFonts w:ascii="Calibri" w:hAnsi="Calibri" w:cs="Times New Roman"/>
+          <w:sz w:val="22"/>
+          <w:szCs w:val="22"/>
+        </w:rPr>
+        <w:t xml:space="preserve"> 4!)</w:t>
       </w:r>
     </w:p>
     <w:p>
@@ -629,13 +659,23 @@
           <w:szCs w:val="22"/>
         </w:rPr>
       </w:pPr>
-      <w:r>
-        <w:rPr>
-          <w:rFonts w:ascii="Calibri" w:hAnsi="Calibri" w:cs="Times New Roman"/>
-          <w:sz w:val="22"/>
-          <w:szCs w:val="22"/>
-        </w:rPr>
-        <w:t>long and where.</w:t>
+      <w:proofErr w:type="gramStart"/>
+      <w:r>
+        <w:rPr>
+          <w:rFonts w:ascii="Calibri" w:hAnsi="Calibri" w:cs="Times New Roman"/>
+          <w:sz w:val="22"/>
+          <w:szCs w:val="22"/>
+        </w:rPr>
+        <w:t>long</w:t>
+      </w:r>
+      <w:proofErr w:type="gramEnd"/>
+      <w:r>
+        <w:rPr>
+          <w:rFonts w:ascii="Calibri" w:hAnsi="Calibri" w:cs="Times New Roman"/>
+          <w:sz w:val="22"/>
+          <w:szCs w:val="22"/>
+        </w:rPr>
+        <w:t xml:space="preserve"> and where.</w:t>
       </w:r>
     </w:p>
     <w:p>
@@ -711,7 +751,25 @@
           <w:sz w:val="22"/>
           <w:szCs w:val="22"/>
         </w:rPr>
-        <w:t>: Build Schedule – 1/30 – 2/13, Food Provider and Food Consumer onboarding – 1/14 – 3/1, Live Deployment – 3/1</w:t>
+        <w:t xml:space="preserve">: Build Schedule – 1/30 – 2/13, Food Provider and Food Consumer onboarding – 1/14 – 3/1, </w:t>
+      </w:r>
+      <w:proofErr w:type="gramStart"/>
+      <w:r>
+        <w:rPr>
+          <w:rFonts w:ascii="Calibri" w:hAnsi="Calibri" w:cs="Times New Roman"/>
+          <w:sz w:val="22"/>
+          <w:szCs w:val="22"/>
+        </w:rPr>
+        <w:t>Live</w:t>
+      </w:r>
+      <w:proofErr w:type="gramEnd"/>
+      <w:r>
+        <w:rPr>
+          <w:rFonts w:ascii="Calibri" w:hAnsi="Calibri" w:cs="Times New Roman"/>
+          <w:sz w:val="22"/>
+          <w:szCs w:val="22"/>
+        </w:rPr>
+        <w:t xml:space="preserve"> Deployment – 3/1</w:t>
       </w:r>
     </w:p>
     <w:p>
@@ -940,7 +998,21 @@
         <w:rPr>
           <w:rFonts w:ascii="Calibri" w:hAnsi="Calibri"/>
         </w:rPr>
-        <w:t>Doug runs a catering business and caters to large events on a weekly basis. Doug often finds himself with plenty of leftover food after an event that usually gets thrown out. Doug would like to donate this food but doesn’t know where to send it to. He also doesn’t want to spend extra time or effort delivering it somewhere.</w:t>
+        <w:t xml:space="preserve">Doug runs a catering business and caters to large events on a weekly basis. Doug often finds himself with plenty of leftover food after an event that usually gets thrown out. Doug would like to donate this food but doesn’t know where to send </w:t>
+      </w:r>
+      <w:proofErr w:type="gramStart"/>
+      <w:r>
+        <w:rPr>
+          <w:rFonts w:ascii="Calibri" w:hAnsi="Calibri"/>
+        </w:rPr>
+        <w:t>it to.</w:t>
+      </w:r>
+      <w:proofErr w:type="gramEnd"/>
+      <w:r>
+        <w:rPr>
+          <w:rFonts w:ascii="Calibri" w:hAnsi="Calibri"/>
+        </w:rPr>
+        <w:t xml:space="preserve"> He also doesn’t want to spend extra time or effort delivering it somewhere.</w:t>
       </w:r>
     </w:p>
     <w:p>
@@ -1097,7 +1169,21 @@
         <w:rPr>
           <w:rFonts w:ascii="Calibri" w:hAnsi="Calibri"/>
         </w:rPr>
-        <w:t>For Food Banks within a 10 mile radius of you -what donation method would you be willing to do?</w:t>
+        <w:t xml:space="preserve">For Food Banks within a </w:t>
+      </w:r>
+      <w:proofErr w:type="gramStart"/>
+      <w:r>
+        <w:rPr>
+          <w:rFonts w:ascii="Calibri" w:hAnsi="Calibri"/>
+        </w:rPr>
+        <w:t>10 mile</w:t>
+      </w:r>
+      <w:proofErr w:type="gramEnd"/>
+      <w:r>
+        <w:rPr>
+          <w:rFonts w:ascii="Calibri" w:hAnsi="Calibri"/>
+        </w:rPr>
+        <w:t xml:space="preserve"> radius of you -what donation method would you be willing to do?</w:t>
       </w:r>
     </w:p>
     <w:p>
@@ -1228,7 +1314,23 @@
         <w:rPr>
           <w:rFonts w:ascii="Calibri" w:hAnsi="Calibri"/>
         </w:rPr>
-        <w:t>How do you typically measure leftover food? (ie: servings, weight etc.)</w:t>
+        <w:t>How do you typically measure leftover food? (</w:t>
+      </w:r>
+      <w:proofErr w:type="spellStart"/>
+      <w:proofErr w:type="gramStart"/>
+      <w:r>
+        <w:rPr>
+          <w:rFonts w:ascii="Calibri" w:hAnsi="Calibri"/>
+        </w:rPr>
+        <w:t>ie</w:t>
+      </w:r>
+      <w:proofErr w:type="spellEnd"/>
+      <w:proofErr w:type="gramEnd"/>
+      <w:r>
+        <w:rPr>
+          <w:rFonts w:ascii="Calibri" w:hAnsi="Calibri"/>
+        </w:rPr>
+        <w:t>: servings, weight etc.)</w:t>
       </w:r>
     </w:p>
     <w:p>
@@ -1318,43 +1420,7 @@
         <w:rPr>
           <w:rFonts w:ascii="Calibri" w:hAnsi="Calibri"/>
         </w:rPr>
-        <w:t xml:space="preserve">For </w:t>
-      </w:r>
-      <w:r>
-        <w:rPr>
-          <w:rFonts w:ascii="Calibri" w:hAnsi="Calibri"/>
-        </w:rPr>
-        <w:t>Vendors</w:t>
-      </w:r>
-      <w:r>
-        <w:rPr>
-          <w:rFonts w:ascii="Calibri" w:hAnsi="Calibri"/>
-        </w:rPr>
-        <w:t xml:space="preserve"> </w:t>
-      </w:r>
-      <w:r>
-        <w:rPr>
-          <w:rFonts w:ascii="Calibri" w:hAnsi="Calibri"/>
-        </w:rPr>
-        <w:t xml:space="preserve">within that radius </w:t>
-      </w:r>
-      <w:r>
-        <w:rPr>
-          <w:rFonts w:ascii="Calibri" w:hAnsi="Calibri"/>
-        </w:rPr>
-        <w:t>-</w:t>
-      </w:r>
-      <w:r>
-        <w:rPr>
-          <w:rFonts w:ascii="Calibri" w:hAnsi="Calibri"/>
-        </w:rPr>
-        <w:t xml:space="preserve"> </w:t>
-      </w:r>
-      <w:r>
-        <w:rPr>
-          <w:rFonts w:ascii="Calibri" w:hAnsi="Calibri"/>
-        </w:rPr>
-        <w:t>what donation method would you be willing to do?</w:t>
+        <w:t>For Vendors within that radius - what donation method would you be willing to do?</w:t>
       </w:r>
     </w:p>
     <w:p>
@@ -1441,6 +1507,30 @@
           <w:rFonts w:ascii="Calibri" w:hAnsi="Calibri"/>
         </w:rPr>
         <w:t>What information about the food would you like to see</w:t>
+      </w:r>
+      <w:r>
+        <w:rPr>
+          <w:rFonts w:ascii="Calibri" w:hAnsi="Calibri"/>
+        </w:rPr>
+        <w:t>?</w:t>
+      </w:r>
+    </w:p>
+    <w:p>
+      <w:pPr>
+        <w:pStyle w:val="ListParagraph"/>
+        <w:numPr>
+          <w:ilvl w:val="0"/>
+          <w:numId w:val="3"/>
+        </w:numPr>
+        <w:rPr>
+          <w:rFonts w:ascii="Calibri" w:hAnsi="Calibri"/>
+        </w:rPr>
+      </w:pPr>
+      <w:r>
+        <w:rPr>
+          <w:rFonts w:ascii="Calibri" w:hAnsi="Calibri"/>
+        </w:rPr>
+        <w:t>What credentials do you have that show you are a 501c/non-profit?</w:t>
       </w:r>
       <w:bookmarkStart w:id="0" w:name="_GoBack"/>
       <w:bookmarkEnd w:id="0"/>

</xml_diff>